<commit_message>
Subiendo cambios avance 2
</commit_message>
<xml_diff>
--- a/Informe_Preprocesamiento_de_datos.docx
+++ b/Informe_Preprocesamiento_de_datos.docx
@@ -3001,28 +3001,6 @@
     <w:p>
       <w:pPr>
         <w:pStyle w:val="BodyText"/>
-        <w:rPr/>
-      </w:pPr>
-      <w:r>
-        <w:rPr/>
-      </w:r>
-    </w:p>
-    <w:p>
-      <w:pPr>
-        <w:pStyle w:val="BodyText"/>
-        <w:bidi w:val="0"/>
-        <w:jc w:val="start"/>
-        <w:rPr>
-          <w:rStyle w:val="Textooriginaluser"/>
-        </w:rPr>
-      </w:pPr>
-      <w:r>
-        <w:rPr/>
-      </w:r>
-    </w:p>
-    <w:p>
-      <w:pPr>
-        <w:pStyle w:val="BodyText"/>
         <w:bidi w:val="0"/>
         <w:jc w:val="start"/>
         <w:rPr>
@@ -3102,6 +3080,52 @@
             </w:pPr>
             <w:r>
               <w:rPr/>
+              <w:drawing>
+                <wp:anchor behindDoc="0" distT="0" distB="0" distL="0" distR="0" simplePos="0" locked="0" layoutInCell="1" allowOverlap="1" relativeHeight="6">
+                  <wp:simplePos x="0" y="0"/>
+                  <wp:positionH relativeFrom="column">
+                    <wp:posOffset>-57150</wp:posOffset>
+                  </wp:positionH>
+                  <wp:positionV relativeFrom="paragraph">
+                    <wp:posOffset>174625</wp:posOffset>
+                  </wp:positionV>
+                  <wp:extent cx="6332220" cy="2639695"/>
+                  <wp:effectExtent l="0" t="0" r="0" b="0"/>
+                  <wp:wrapSquare wrapText="largest"/>
+                  <wp:docPr id="3" name="Imagen7" descr="" title=""/>
+                  <wp:cNvGraphicFramePr>
+                    <a:graphicFrameLocks xmlns:a="http://schemas.openxmlformats.org/drawingml/2006/main" noChangeAspect="1"/>
+                  </wp:cNvGraphicFramePr>
+                  <a:graphic xmlns:a="http://schemas.openxmlformats.org/drawingml/2006/main">
+                    <a:graphicData uri="http://schemas.openxmlformats.org/drawingml/2006/picture">
+                      <pic:pic xmlns:pic="http://schemas.openxmlformats.org/drawingml/2006/picture">
+                        <pic:nvPicPr>
+                          <pic:cNvPr id="3" name="Imagen7" descr="" title=""/>
+                          <pic:cNvPicPr>
+                            <a:picLocks noChangeAspect="1" noChangeArrowheads="1"/>
+                          </pic:cNvPicPr>
+                        </pic:nvPicPr>
+                        <pic:blipFill>
+                          <a:blip r:embed="rId4"/>
+                          <a:stretch>
+                            <a:fillRect/>
+                          </a:stretch>
+                        </pic:blipFill>
+                        <pic:spPr bwMode="auto">
+                          <a:xfrm>
+                            <a:off x="0" y="0"/>
+                            <a:ext cx="6332220" cy="2639695"/>
+                          </a:xfrm>
+                          <a:prstGeom prst="rect">
+                            <a:avLst/>
+                          </a:prstGeom>
+                          <a:noFill/>
+                        </pic:spPr>
+                      </pic:pic>
+                    </a:graphicData>
+                  </a:graphic>
+                </wp:anchor>
+              </w:drawing>
             </w:r>
           </w:p>
         </w:tc>
@@ -3405,286 +3429,6 @@
     </w:tbl>
     <w:p>
       <w:pPr>
-        <w:pStyle w:val="BodyText"/>
-        <w:bidi w:val="0"/>
-        <w:jc w:val="start"/>
-        <w:rPr>
-          <w:rStyle w:val="Textooriginaluser"/>
-        </w:rPr>
-      </w:pPr>
-      <w:r>
-        <w:rPr/>
-      </w:r>
-    </w:p>
-    <w:p>
-      <w:pPr>
-        <w:pStyle w:val="BodyText"/>
-        <w:bidi w:val="0"/>
-        <w:jc w:val="start"/>
-        <w:rPr>
-          <w:rStyle w:val="Textooriginaluser"/>
-        </w:rPr>
-      </w:pPr>
-      <w:r>
-        <w:rPr/>
-      </w:r>
-    </w:p>
-    <w:p>
-      <w:pPr>
-        <w:pStyle w:val="BodyText"/>
-        <w:bidi w:val="0"/>
-        <w:jc w:val="start"/>
-        <w:rPr>
-          <w:rStyle w:val="Textooriginaluser"/>
-        </w:rPr>
-      </w:pPr>
-      <w:r>
-        <w:rPr/>
-      </w:r>
-    </w:p>
-    <w:p>
-      <w:pPr>
-        <w:pStyle w:val="BodyText"/>
-        <w:bidi w:val="0"/>
-        <w:jc w:val="start"/>
-        <w:rPr>
-          <w:rStyle w:val="Textooriginaluser"/>
-        </w:rPr>
-      </w:pPr>
-      <w:r>
-        <w:rPr/>
-      </w:r>
-    </w:p>
-    <w:p>
-      <w:pPr>
-        <w:pStyle w:val="BodyText"/>
-        <w:bidi w:val="0"/>
-        <w:jc w:val="start"/>
-        <w:rPr>
-          <w:rStyle w:val="Textooriginaluser"/>
-        </w:rPr>
-      </w:pPr>
-      <w:r>
-        <w:rPr/>
-      </w:r>
-    </w:p>
-    <w:p>
-      <w:pPr>
-        <w:pStyle w:val="BodyText"/>
-        <w:bidi w:val="0"/>
-        <w:jc w:val="start"/>
-        <w:rPr>
-          <w:rStyle w:val="Textooriginaluser"/>
-        </w:rPr>
-      </w:pPr>
-      <w:r>
-        <w:rPr/>
-      </w:r>
-    </w:p>
-    <w:p>
-      <w:pPr>
-        <w:pStyle w:val="BodyText"/>
-        <w:bidi w:val="0"/>
-        <w:jc w:val="start"/>
-        <w:rPr>
-          <w:rStyle w:val="Textooriginaluser"/>
-        </w:rPr>
-      </w:pPr>
-      <w:r>
-        <w:rPr/>
-      </w:r>
-    </w:p>
-    <w:p>
-      <w:pPr>
-        <w:pStyle w:val="BodyText"/>
-        <w:bidi w:val="0"/>
-        <w:jc w:val="start"/>
-        <w:rPr>
-          <w:rStyle w:val="Textooriginaluser"/>
-        </w:rPr>
-      </w:pPr>
-      <w:r>
-        <w:rPr/>
-      </w:r>
-    </w:p>
-    <w:p>
-      <w:pPr>
-        <w:pStyle w:val="BodyText"/>
-        <w:bidi w:val="0"/>
-        <w:jc w:val="start"/>
-        <w:rPr>
-          <w:rStyle w:val="Textooriginaluser"/>
-        </w:rPr>
-      </w:pPr>
-      <w:r>
-        <w:rPr/>
-      </w:r>
-    </w:p>
-    <w:p>
-      <w:pPr>
-        <w:pStyle w:val="BodyText"/>
-        <w:bidi w:val="0"/>
-        <w:jc w:val="start"/>
-        <w:rPr>
-          <w:rStyle w:val="Textooriginaluser"/>
-        </w:rPr>
-      </w:pPr>
-      <w:r>
-        <w:rPr/>
-      </w:r>
-    </w:p>
-    <w:p>
-      <w:pPr>
-        <w:pStyle w:val="Heading2"/>
-        <w:bidi w:val="0"/>
-        <w:jc w:val="start"/>
-        <w:rPr>
-          <w:rStyle w:val="Textooriginaluser"/>
-        </w:rPr>
-      </w:pPr>
-      <w:r>
-        <w:rPr/>
-      </w:r>
-    </w:p>
-    <w:p>
-      <w:pPr>
-        <w:pStyle w:val="BodyText"/>
-        <w:bidi w:val="0"/>
-        <w:jc w:val="start"/>
-        <w:rPr>
-          <w:rStyle w:val="Textooriginaluser"/>
-        </w:rPr>
-      </w:pPr>
-      <w:r>
-        <w:rPr/>
-      </w:r>
-    </w:p>
-    <w:p>
-      <w:pPr>
-        <w:pStyle w:val="BodyText"/>
-        <w:bidi w:val="0"/>
-        <w:jc w:val="start"/>
-        <w:rPr>
-          <w:rStyle w:val="Textooriginaluser"/>
-        </w:rPr>
-      </w:pPr>
-      <w:r>
-        <w:rPr/>
-      </w:r>
-    </w:p>
-    <w:p>
-      <w:pPr>
-        <w:pStyle w:val="BodyText"/>
-        <w:bidi w:val="0"/>
-        <w:jc w:val="start"/>
-        <w:rPr>
-          <w:rStyle w:val="Textooriginaluser"/>
-        </w:rPr>
-      </w:pPr>
-      <w:r>
-        <w:rPr/>
-      </w:r>
-    </w:p>
-    <w:p>
-      <w:pPr>
-        <w:pStyle w:val="BodyText"/>
-        <w:bidi w:val="0"/>
-        <w:jc w:val="start"/>
-        <w:rPr>
-          <w:rStyle w:val="Textooriginaluser"/>
-        </w:rPr>
-      </w:pPr>
-      <w:r>
-        <w:rPr/>
-      </w:r>
-    </w:p>
-    <w:p>
-      <w:pPr>
-        <w:pStyle w:val="BodyText"/>
-        <w:bidi w:val="0"/>
-        <w:jc w:val="start"/>
-        <w:rPr>
-          <w:rStyle w:val="Textooriginaluser"/>
-        </w:rPr>
-      </w:pPr>
-      <w:r>
-        <w:rPr/>
-      </w:r>
-    </w:p>
-    <w:p>
-      <w:pPr>
-        <w:pStyle w:val="BodyText"/>
-        <w:bidi w:val="0"/>
-        <w:jc w:val="start"/>
-        <w:rPr>
-          <w:rStyle w:val="Textooriginaluser"/>
-        </w:rPr>
-      </w:pPr>
-      <w:r>
-        <w:rPr/>
-      </w:r>
-    </w:p>
-    <w:p>
-      <w:pPr>
-        <w:pStyle w:val="BodyText"/>
-        <w:bidi w:val="0"/>
-        <w:jc w:val="start"/>
-        <w:rPr>
-          <w:rStyle w:val="Textooriginaluser"/>
-        </w:rPr>
-      </w:pPr>
-      <w:r>
-        <w:rPr/>
-        <w:drawing>
-          <wp:anchor behindDoc="0" distT="0" distB="0" distL="0" distR="0" simplePos="0" locked="0" layoutInCell="0" allowOverlap="1" relativeHeight="6">
-            <wp:simplePos x="0" y="0"/>
-            <wp:positionH relativeFrom="column">
-              <wp:posOffset>-35560</wp:posOffset>
-            </wp:positionH>
-            <wp:positionV relativeFrom="paragraph">
-              <wp:posOffset>-130810</wp:posOffset>
-            </wp:positionV>
-            <wp:extent cx="6332220" cy="2639695"/>
-            <wp:effectExtent l="0" t="0" r="0" b="0"/>
-            <wp:wrapSquare wrapText="largest"/>
-            <wp:docPr id="3" name="Imagen7" descr="" title=""/>
-            <wp:cNvGraphicFramePr>
-              <a:graphicFrameLocks xmlns:a="http://schemas.openxmlformats.org/drawingml/2006/main" noChangeAspect="1"/>
-            </wp:cNvGraphicFramePr>
-            <a:graphic xmlns:a="http://schemas.openxmlformats.org/drawingml/2006/main">
-              <a:graphicData uri="http://schemas.openxmlformats.org/drawingml/2006/picture">
-                <pic:pic xmlns:pic="http://schemas.openxmlformats.org/drawingml/2006/picture">
-                  <pic:nvPicPr>
-                    <pic:cNvPr id="3" name="Imagen7" descr="" title=""/>
-                    <pic:cNvPicPr>
-                      <a:picLocks noChangeAspect="1" noChangeArrowheads="1"/>
-                    </pic:cNvPicPr>
-                  </pic:nvPicPr>
-                  <pic:blipFill>
-                    <a:blip r:embed="rId4"/>
-                    <a:stretch>
-                      <a:fillRect/>
-                    </a:stretch>
-                  </pic:blipFill>
-                  <pic:spPr bwMode="auto">
-                    <a:xfrm>
-                      <a:off x="0" y="0"/>
-                      <a:ext cx="6332220" cy="2639695"/>
-                    </a:xfrm>
-                    <a:prstGeom prst="rect">
-                      <a:avLst/>
-                    </a:prstGeom>
-                    <a:noFill/>
-                  </pic:spPr>
-                </pic:pic>
-              </a:graphicData>
-            </a:graphic>
-          </wp:anchor>
-        </w:drawing>
-      </w:r>
-    </w:p>
-    <w:p>
-      <w:pPr>
         <w:pStyle w:val="Heading2"/>
         <w:bidi w:val="0"/>
         <w:jc w:val="start"/>
@@ -4519,110 +4263,6 @@
       <w:r>
         <w:rPr/>
         <w:t>.</w:t>
-      </w:r>
-    </w:p>
-    <w:p>
-      <w:pPr>
-        <w:pStyle w:val="BodyText"/>
-        <w:bidi w:val="0"/>
-        <w:jc w:val="start"/>
-        <w:rPr>
-          <w:rStyle w:val="Textooriginaluser"/>
-        </w:rPr>
-      </w:pPr>
-      <w:r>
-        <w:rPr/>
-      </w:r>
-    </w:p>
-    <w:p>
-      <w:pPr>
-        <w:pStyle w:val="BodyText"/>
-        <w:bidi w:val="0"/>
-        <w:jc w:val="start"/>
-        <w:rPr>
-          <w:rStyle w:val="Textooriginaluser"/>
-        </w:rPr>
-      </w:pPr>
-      <w:r>
-        <w:rPr/>
-      </w:r>
-    </w:p>
-    <w:p>
-      <w:pPr>
-        <w:pStyle w:val="BodyText"/>
-        <w:bidi w:val="0"/>
-        <w:jc w:val="start"/>
-        <w:rPr>
-          <w:rStyle w:val="Textooriginaluser"/>
-        </w:rPr>
-      </w:pPr>
-      <w:r>
-        <w:rPr/>
-      </w:r>
-    </w:p>
-    <w:p>
-      <w:pPr>
-        <w:pStyle w:val="BodyText"/>
-        <w:bidi w:val="0"/>
-        <w:jc w:val="start"/>
-        <w:rPr>
-          <w:rStyle w:val="Textooriginaluser"/>
-        </w:rPr>
-      </w:pPr>
-      <w:r>
-        <w:rPr/>
-      </w:r>
-    </w:p>
-    <w:p>
-      <w:pPr>
-        <w:pStyle w:val="BodyText"/>
-        <w:bidi w:val="0"/>
-        <w:jc w:val="start"/>
-        <w:rPr>
-          <w:rStyle w:val="Textooriginaluser"/>
-        </w:rPr>
-      </w:pPr>
-      <w:r>
-        <w:rPr/>
-      </w:r>
-    </w:p>
-    <w:p>
-      <w:pPr>
-        <w:pStyle w:val="BodyText"/>
-        <w:bidi w:val="0"/>
-        <w:jc w:val="start"/>
-        <w:rPr>
-          <w:rStyle w:val="Textooriginaluser"/>
-        </w:rPr>
-      </w:pPr>
-      <w:r>
-        <w:rPr/>
-      </w:r>
-    </w:p>
-    <w:p>
-      <w:pPr>
-        <w:pStyle w:val="BodyText"/>
-        <w:bidi w:val="0"/>
-        <w:jc w:val="start"/>
-        <w:rPr>
-          <w:rStyle w:val="Textooriginaluser"/>
-        </w:rPr>
-      </w:pPr>
-      <w:r>
-        <w:rPr/>
-      </w:r>
-    </w:p>
-    <w:p>
-      <w:pPr>
-        <w:pStyle w:val="BodyText"/>
-        <w:bidi w:val="0"/>
-        <w:jc w:val="start"/>
-        <w:rPr>
-          <w:rStyle w:val="Textooriginaluser"/>
-        </w:rPr>
-      </w:pPr>
-      <w:r>
-        <w:rPr/>
       </w:r>
     </w:p>
     <w:p>
@@ -5683,942 +5323,6 @@
       </w:pPr>
       <w:r>
         <w:rPr/>
-      </w:r>
-    </w:p>
-    <w:p>
-      <w:pPr>
-        <w:pStyle w:val="BodyText"/>
-        <w:bidi w:val="0"/>
-        <w:jc w:val="start"/>
-        <w:rPr>
-          <w:rStyle w:val="Textooriginaluser"/>
-        </w:rPr>
-      </w:pPr>
-      <w:r>
-        <w:rPr/>
-      </w:r>
-    </w:p>
-    <w:p>
-      <w:pPr>
-        <w:pStyle w:val="BodyText"/>
-        <w:bidi w:val="0"/>
-        <w:jc w:val="start"/>
-        <w:rPr>
-          <w:rStyle w:val="Textooriginaluser"/>
-        </w:rPr>
-      </w:pPr>
-      <w:r>
-        <w:rPr/>
-      </w:r>
-    </w:p>
-    <w:p>
-      <w:pPr>
-        <w:pStyle w:val="BodyText"/>
-        <w:bidi w:val="0"/>
-        <w:jc w:val="start"/>
-        <w:rPr>
-          <w:rStyle w:val="Textooriginaluser"/>
-        </w:rPr>
-      </w:pPr>
-      <w:r>
-        <w:rPr/>
-      </w:r>
-    </w:p>
-    <w:p>
-      <w:pPr>
-        <w:pStyle w:val="BodyText"/>
-        <w:bidi w:val="0"/>
-        <w:jc w:val="start"/>
-        <w:rPr>
-          <w:rStyle w:val="Textooriginaluser"/>
-        </w:rPr>
-      </w:pPr>
-      <w:r>
-        <w:rPr/>
-      </w:r>
-    </w:p>
-    <w:p>
-      <w:pPr>
-        <w:pStyle w:val="BodyText"/>
-        <w:bidi w:val="0"/>
-        <w:jc w:val="start"/>
-        <w:rPr>
-          <w:rStyle w:val="Textooriginaluser"/>
-        </w:rPr>
-      </w:pPr>
-      <w:r>
-        <w:rPr/>
-      </w:r>
-    </w:p>
-    <w:p>
-      <w:pPr>
-        <w:pStyle w:val="BodyText"/>
-        <w:bidi w:val="0"/>
-        <w:jc w:val="start"/>
-        <w:rPr>
-          <w:rStyle w:val="Textooriginaluser"/>
-        </w:rPr>
-      </w:pPr>
-      <w:r>
-        <w:rPr/>
-      </w:r>
-    </w:p>
-    <w:p>
-      <w:pPr>
-        <w:pStyle w:val="BodyText"/>
-        <w:bidi w:val="0"/>
-        <w:jc w:val="start"/>
-        <w:rPr>
-          <w:rStyle w:val="Textooriginaluser"/>
-        </w:rPr>
-      </w:pPr>
-      <w:r>
-        <w:rPr/>
-      </w:r>
-    </w:p>
-    <w:p>
-      <w:pPr>
-        <w:pStyle w:val="BodyText"/>
-        <w:bidi w:val="0"/>
-        <w:jc w:val="start"/>
-        <w:rPr>
-          <w:rStyle w:val="Textooriginaluser"/>
-        </w:rPr>
-      </w:pPr>
-      <w:r>
-        <w:rPr/>
-      </w:r>
-    </w:p>
-    <w:p>
-      <w:pPr>
-        <w:pStyle w:val="BodyText"/>
-        <w:bidi w:val="0"/>
-        <w:jc w:val="start"/>
-        <w:rPr>
-          <w:rStyle w:val="Textooriginaluser"/>
-        </w:rPr>
-      </w:pPr>
-      <w:r>
-        <w:rPr/>
-      </w:r>
-    </w:p>
-    <w:p>
-      <w:pPr>
-        <w:pStyle w:val="BodyText"/>
-        <w:bidi w:val="0"/>
-        <w:jc w:val="start"/>
-        <w:rPr>
-          <w:rStyle w:val="Textooriginaluser"/>
-        </w:rPr>
-      </w:pPr>
-      <w:r>
-        <w:rPr/>
-      </w:r>
-    </w:p>
-    <w:p>
-      <w:pPr>
-        <w:pStyle w:val="BodyText"/>
-        <w:bidi w:val="0"/>
-        <w:jc w:val="start"/>
-        <w:rPr>
-          <w:rStyle w:val="Textooriginaluser"/>
-        </w:rPr>
-      </w:pPr>
-      <w:r>
-        <w:rPr/>
-      </w:r>
-    </w:p>
-    <w:p>
-      <w:pPr>
-        <w:pStyle w:val="BodyText"/>
-        <w:bidi w:val="0"/>
-        <w:jc w:val="start"/>
-        <w:rPr>
-          <w:rStyle w:val="Textooriginaluser"/>
-        </w:rPr>
-      </w:pPr>
-      <w:r>
-        <w:rPr/>
-      </w:r>
-    </w:p>
-    <w:p>
-      <w:pPr>
-        <w:pStyle w:val="BodyText"/>
-        <w:bidi w:val="0"/>
-        <w:jc w:val="start"/>
-        <w:rPr>
-          <w:rStyle w:val="Textooriginaluser"/>
-        </w:rPr>
-      </w:pPr>
-      <w:r>
-        <w:rPr/>
-      </w:r>
-    </w:p>
-    <w:p>
-      <w:pPr>
-        <w:pStyle w:val="BodyText"/>
-        <w:bidi w:val="0"/>
-        <w:jc w:val="start"/>
-        <w:rPr>
-          <w:rStyle w:val="Textooriginaluser"/>
-        </w:rPr>
-      </w:pPr>
-      <w:r>
-        <w:rPr/>
-      </w:r>
-    </w:p>
-    <w:p>
-      <w:pPr>
-        <w:pStyle w:val="BodyText"/>
-        <w:bidi w:val="0"/>
-        <w:jc w:val="start"/>
-        <w:rPr>
-          <w:rStyle w:val="Textooriginaluser"/>
-        </w:rPr>
-      </w:pPr>
-      <w:r>
-        <w:rPr/>
-      </w:r>
-    </w:p>
-    <w:p>
-      <w:pPr>
-        <w:pStyle w:val="BodyText"/>
-        <w:bidi w:val="0"/>
-        <w:jc w:val="start"/>
-        <w:rPr>
-          <w:rStyle w:val="Textooriginaluser"/>
-        </w:rPr>
-      </w:pPr>
-      <w:r>
-        <w:rPr/>
-      </w:r>
-    </w:p>
-    <w:p>
-      <w:pPr>
-        <w:pStyle w:val="BodyText"/>
-        <w:bidi w:val="0"/>
-        <w:jc w:val="start"/>
-        <w:rPr>
-          <w:rStyle w:val="Textooriginaluser"/>
-        </w:rPr>
-      </w:pPr>
-      <w:r>
-        <w:rPr/>
-      </w:r>
-    </w:p>
-    <w:p>
-      <w:pPr>
-        <w:pStyle w:val="BodyText"/>
-        <w:bidi w:val="0"/>
-        <w:jc w:val="start"/>
-        <w:rPr>
-          <w:rStyle w:val="Textooriginaluser"/>
-        </w:rPr>
-      </w:pPr>
-      <w:r>
-        <w:rPr/>
-      </w:r>
-    </w:p>
-    <w:p>
-      <w:pPr>
-        <w:pStyle w:val="BodyText"/>
-        <w:bidi w:val="0"/>
-        <w:jc w:val="start"/>
-        <w:rPr>
-          <w:rStyle w:val="Textooriginaluser"/>
-        </w:rPr>
-      </w:pPr>
-      <w:r>
-        <w:rPr/>
-      </w:r>
-    </w:p>
-    <w:p>
-      <w:pPr>
-        <w:pStyle w:val="BodyText"/>
-        <w:bidi w:val="0"/>
-        <w:jc w:val="start"/>
-        <w:rPr>
-          <w:rStyle w:val="Textooriginaluser"/>
-        </w:rPr>
-      </w:pPr>
-      <w:r>
-        <w:rPr/>
-      </w:r>
-    </w:p>
-    <w:p>
-      <w:pPr>
-        <w:pStyle w:val="BodyText"/>
-        <w:bidi w:val="0"/>
-        <w:jc w:val="start"/>
-        <w:rPr>
-          <w:rStyle w:val="Textooriginaluser"/>
-        </w:rPr>
-      </w:pPr>
-      <w:r>
-        <w:rPr/>
-      </w:r>
-    </w:p>
-    <w:p>
-      <w:pPr>
-        <w:pStyle w:val="BodyText"/>
-        <w:bidi w:val="0"/>
-        <w:jc w:val="start"/>
-        <w:rPr>
-          <w:rStyle w:val="Textooriginaluser"/>
-        </w:rPr>
-      </w:pPr>
-      <w:r>
-        <w:rPr/>
-      </w:r>
-    </w:p>
-    <w:p>
-      <w:pPr>
-        <w:pStyle w:val="BodyText"/>
-        <w:bidi w:val="0"/>
-        <w:jc w:val="start"/>
-        <w:rPr>
-          <w:rStyle w:val="Textooriginaluser"/>
-        </w:rPr>
-      </w:pPr>
-      <w:r>
-        <w:rPr/>
-      </w:r>
-    </w:p>
-    <w:p>
-      <w:pPr>
-        <w:pStyle w:val="BodyText"/>
-        <w:bidi w:val="0"/>
-        <w:jc w:val="start"/>
-        <w:rPr>
-          <w:rStyle w:val="Textooriginaluser"/>
-        </w:rPr>
-      </w:pPr>
-      <w:r>
-        <w:rPr/>
-      </w:r>
-    </w:p>
-    <w:p>
-      <w:pPr>
-        <w:pStyle w:val="BodyText"/>
-        <w:bidi w:val="0"/>
-        <w:jc w:val="start"/>
-        <w:rPr>
-          <w:rStyle w:val="Textooriginaluser"/>
-        </w:rPr>
-      </w:pPr>
-      <w:r>
-        <w:rPr/>
-      </w:r>
-    </w:p>
-    <w:p>
-      <w:pPr>
-        <w:pStyle w:val="BodyText"/>
-        <w:bidi w:val="0"/>
-        <w:jc w:val="start"/>
-        <w:rPr>
-          <w:rStyle w:val="Textooriginaluser"/>
-        </w:rPr>
-      </w:pPr>
-      <w:r>
-        <w:rPr/>
-      </w:r>
-    </w:p>
-    <w:p>
-      <w:pPr>
-        <w:pStyle w:val="BodyText"/>
-        <w:bidi w:val="0"/>
-        <w:jc w:val="start"/>
-        <w:rPr>
-          <w:rStyle w:val="Textooriginaluser"/>
-        </w:rPr>
-      </w:pPr>
-      <w:r>
-        <w:rPr/>
-      </w:r>
-    </w:p>
-    <w:p>
-      <w:pPr>
-        <w:pStyle w:val="BodyText"/>
-        <w:bidi w:val="0"/>
-        <w:jc w:val="start"/>
-        <w:rPr>
-          <w:rStyle w:val="Textooriginaluser"/>
-        </w:rPr>
-      </w:pPr>
-      <w:r>
-        <w:rPr/>
-      </w:r>
-    </w:p>
-    <w:p>
-      <w:pPr>
-        <w:pStyle w:val="BodyText"/>
-        <w:bidi w:val="0"/>
-        <w:jc w:val="start"/>
-        <w:rPr>
-          <w:rStyle w:val="Textooriginaluser"/>
-        </w:rPr>
-      </w:pPr>
-      <w:r>
-        <w:rPr/>
-      </w:r>
-    </w:p>
-    <w:p>
-      <w:pPr>
-        <w:pStyle w:val="BodyText"/>
-        <w:bidi w:val="0"/>
-        <w:jc w:val="start"/>
-        <w:rPr>
-          <w:rStyle w:val="Textooriginaluser"/>
-        </w:rPr>
-      </w:pPr>
-      <w:r>
-        <w:rPr/>
-      </w:r>
-    </w:p>
-    <w:p>
-      <w:pPr>
-        <w:pStyle w:val="BodyText"/>
-        <w:bidi w:val="0"/>
-        <w:jc w:val="start"/>
-        <w:rPr>
-          <w:rStyle w:val="Textooriginaluser"/>
-        </w:rPr>
-      </w:pPr>
-      <w:r>
-        <w:rPr/>
-      </w:r>
-    </w:p>
-    <w:p>
-      <w:pPr>
-        <w:pStyle w:val="BodyText"/>
-        <w:bidi w:val="0"/>
-        <w:jc w:val="start"/>
-        <w:rPr>
-          <w:rStyle w:val="Textooriginaluser"/>
-        </w:rPr>
-      </w:pPr>
-      <w:r>
-        <w:rPr/>
-      </w:r>
-    </w:p>
-    <w:p>
-      <w:pPr>
-        <w:pStyle w:val="BodyText"/>
-        <w:bidi w:val="0"/>
-        <w:jc w:val="start"/>
-        <w:rPr>
-          <w:rStyle w:val="Textooriginaluser"/>
-        </w:rPr>
-      </w:pPr>
-      <w:r>
-        <w:rPr/>
-      </w:r>
-    </w:p>
-    <w:p>
-      <w:pPr>
-        <w:pStyle w:val="BodyText"/>
-        <w:bidi w:val="0"/>
-        <w:jc w:val="start"/>
-        <w:rPr>
-          <w:rStyle w:val="Textooriginaluser"/>
-        </w:rPr>
-      </w:pPr>
-      <w:r>
-        <w:rPr/>
-      </w:r>
-    </w:p>
-    <w:p>
-      <w:pPr>
-        <w:pStyle w:val="BodyText"/>
-        <w:bidi w:val="0"/>
-        <w:jc w:val="start"/>
-        <w:rPr>
-          <w:rStyle w:val="Textooriginaluser"/>
-        </w:rPr>
-      </w:pPr>
-      <w:r>
-        <w:rPr/>
-      </w:r>
-    </w:p>
-    <w:p>
-      <w:pPr>
-        <w:pStyle w:val="BodyText"/>
-        <w:bidi w:val="0"/>
-        <w:jc w:val="start"/>
-        <w:rPr>
-          <w:rStyle w:val="Textooriginaluser"/>
-        </w:rPr>
-      </w:pPr>
-      <w:r>
-        <w:rPr/>
-      </w:r>
-    </w:p>
-    <w:p>
-      <w:pPr>
-        <w:pStyle w:val="BodyText"/>
-        <w:bidi w:val="0"/>
-        <w:jc w:val="start"/>
-        <w:rPr>
-          <w:rStyle w:val="Textooriginaluser"/>
-        </w:rPr>
-      </w:pPr>
-      <w:r>
-        <w:rPr/>
-      </w:r>
-    </w:p>
-    <w:p>
-      <w:pPr>
-        <w:pStyle w:val="BodyText"/>
-        <w:bidi w:val="0"/>
-        <w:jc w:val="start"/>
-        <w:rPr>
-          <w:rStyle w:val="Textooriginaluser"/>
-        </w:rPr>
-      </w:pPr>
-      <w:r>
-        <w:rPr/>
-      </w:r>
-    </w:p>
-    <w:p>
-      <w:pPr>
-        <w:pStyle w:val="BodyText"/>
-        <w:bidi w:val="0"/>
-        <w:jc w:val="start"/>
-        <w:rPr>
-          <w:rStyle w:val="Textooriginaluser"/>
-        </w:rPr>
-      </w:pPr>
-      <w:r>
-        <w:rPr/>
-      </w:r>
-    </w:p>
-    <w:p>
-      <w:pPr>
-        <w:pStyle w:val="BodyText"/>
-        <w:bidi w:val="0"/>
-        <w:jc w:val="start"/>
-        <w:rPr>
-          <w:rStyle w:val="Textooriginaluser"/>
-        </w:rPr>
-      </w:pPr>
-      <w:r>
-        <w:rPr/>
-      </w:r>
-    </w:p>
-    <w:p>
-      <w:pPr>
-        <w:pStyle w:val="BodyText"/>
-        <w:bidi w:val="0"/>
-        <w:jc w:val="start"/>
-        <w:rPr>
-          <w:rStyle w:val="Textooriginaluser"/>
-        </w:rPr>
-      </w:pPr>
-      <w:r>
-        <w:rPr/>
-      </w:r>
-    </w:p>
-    <w:p>
-      <w:pPr>
-        <w:pStyle w:val="BodyText"/>
-        <w:bidi w:val="0"/>
-        <w:jc w:val="start"/>
-        <w:rPr>
-          <w:rStyle w:val="Textooriginaluser"/>
-        </w:rPr>
-      </w:pPr>
-      <w:r>
-        <w:rPr/>
-      </w:r>
-    </w:p>
-    <w:p>
-      <w:pPr>
-        <w:pStyle w:val="BodyText"/>
-        <w:bidi w:val="0"/>
-        <w:jc w:val="start"/>
-        <w:rPr>
-          <w:rStyle w:val="Textooriginaluser"/>
-        </w:rPr>
-      </w:pPr>
-      <w:r>
-        <w:rPr/>
-      </w:r>
-    </w:p>
-    <w:p>
-      <w:pPr>
-        <w:pStyle w:val="BodyText"/>
-        <w:bidi w:val="0"/>
-        <w:jc w:val="start"/>
-        <w:rPr>
-          <w:rStyle w:val="Textooriginaluser"/>
-        </w:rPr>
-      </w:pPr>
-      <w:r>
-        <w:rPr/>
-      </w:r>
-    </w:p>
-    <w:p>
-      <w:pPr>
-        <w:pStyle w:val="BodyText"/>
-        <w:bidi w:val="0"/>
-        <w:jc w:val="start"/>
-        <w:rPr>
-          <w:rStyle w:val="Textooriginaluser"/>
-        </w:rPr>
-      </w:pPr>
-      <w:r>
-        <w:rPr/>
-      </w:r>
-    </w:p>
-    <w:p>
-      <w:pPr>
-        <w:pStyle w:val="BodyText"/>
-        <w:bidi w:val="0"/>
-        <w:jc w:val="start"/>
-        <w:rPr>
-          <w:rStyle w:val="Textooriginaluser"/>
-        </w:rPr>
-      </w:pPr>
-      <w:r>
-        <w:rPr/>
-      </w:r>
-    </w:p>
-    <w:p>
-      <w:pPr>
-        <w:pStyle w:val="BodyText"/>
-        <w:bidi w:val="0"/>
-        <w:jc w:val="start"/>
-        <w:rPr>
-          <w:rStyle w:val="Textooriginaluser"/>
-        </w:rPr>
-      </w:pPr>
-      <w:r>
-        <w:rPr/>
-      </w:r>
-    </w:p>
-    <w:p>
-      <w:pPr>
-        <w:pStyle w:val="BodyText"/>
-        <w:bidi w:val="0"/>
-        <w:jc w:val="start"/>
-        <w:rPr>
-          <w:rStyle w:val="Textooriginaluser"/>
-        </w:rPr>
-      </w:pPr>
-      <w:r>
-        <w:rPr/>
-      </w:r>
-    </w:p>
-    <w:p>
-      <w:pPr>
-        <w:pStyle w:val="BodyText"/>
-        <w:bidi w:val="0"/>
-        <w:jc w:val="start"/>
-        <w:rPr>
-          <w:rStyle w:val="Textooriginaluser"/>
-        </w:rPr>
-      </w:pPr>
-      <w:r>
-        <w:rPr/>
-      </w:r>
-    </w:p>
-    <w:p>
-      <w:pPr>
-        <w:pStyle w:val="BodyText"/>
-        <w:bidi w:val="0"/>
-        <w:jc w:val="start"/>
-        <w:rPr>
-          <w:rStyle w:val="Textooriginaluser"/>
-        </w:rPr>
-      </w:pPr>
-      <w:r>
-        <w:rPr/>
-      </w:r>
-    </w:p>
-    <w:p>
-      <w:pPr>
-        <w:pStyle w:val="BodyText"/>
-        <w:bidi w:val="0"/>
-        <w:jc w:val="start"/>
-        <w:rPr>
-          <w:rStyle w:val="Textooriginaluser"/>
-        </w:rPr>
-      </w:pPr>
-      <w:r>
-        <w:rPr/>
-      </w:r>
-    </w:p>
-    <w:p>
-      <w:pPr>
-        <w:pStyle w:val="BodyText"/>
-        <w:bidi w:val="0"/>
-        <w:jc w:val="start"/>
-        <w:rPr>
-          <w:rStyle w:val="Textooriginaluser"/>
-        </w:rPr>
-      </w:pPr>
-      <w:r>
-        <w:rPr/>
-      </w:r>
-    </w:p>
-    <w:p>
-      <w:pPr>
-        <w:pStyle w:val="BodyText"/>
-        <w:bidi w:val="0"/>
-        <w:jc w:val="start"/>
-        <w:rPr>
-          <w:rStyle w:val="Textooriginaluser"/>
-        </w:rPr>
-      </w:pPr>
-      <w:r>
-        <w:rPr/>
-      </w:r>
-    </w:p>
-    <w:p>
-      <w:pPr>
-        <w:pStyle w:val="BodyText"/>
-        <w:bidi w:val="0"/>
-        <w:jc w:val="start"/>
-        <w:rPr>
-          <w:rStyle w:val="Textooriginaluser"/>
-        </w:rPr>
-      </w:pPr>
-      <w:r>
-        <w:rPr/>
-      </w:r>
-    </w:p>
-    <w:p>
-      <w:pPr>
-        <w:pStyle w:val="BodyText"/>
-        <w:bidi w:val="0"/>
-        <w:jc w:val="start"/>
-        <w:rPr>
-          <w:rStyle w:val="Textooriginaluser"/>
-        </w:rPr>
-      </w:pPr>
-      <w:r>
-        <w:rPr/>
-      </w:r>
-    </w:p>
-    <w:p>
-      <w:pPr>
-        <w:pStyle w:val="BodyText"/>
-        <w:bidi w:val="0"/>
-        <w:jc w:val="start"/>
-        <w:rPr>
-          <w:rStyle w:val="Textooriginaluser"/>
-        </w:rPr>
-      </w:pPr>
-      <w:r>
-        <w:rPr/>
-      </w:r>
-    </w:p>
-    <w:p>
-      <w:pPr>
-        <w:pStyle w:val="BodyText"/>
-        <w:bidi w:val="0"/>
-        <w:jc w:val="start"/>
-        <w:rPr>
-          <w:rStyle w:val="Textooriginaluser"/>
-        </w:rPr>
-      </w:pPr>
-      <w:r>
-        <w:rPr/>
-      </w:r>
-    </w:p>
-    <w:p>
-      <w:pPr>
-        <w:pStyle w:val="BodyText"/>
-        <w:bidi w:val="0"/>
-        <w:jc w:val="start"/>
-        <w:rPr>
-          <w:rStyle w:val="Textooriginaluser"/>
-        </w:rPr>
-      </w:pPr>
-      <w:r>
-        <w:rPr/>
-      </w:r>
-    </w:p>
-    <w:p>
-      <w:pPr>
-        <w:pStyle w:val="BodyText"/>
-        <w:bidi w:val="0"/>
-        <w:jc w:val="start"/>
-        <w:rPr>
-          <w:rStyle w:val="Textooriginaluser"/>
-        </w:rPr>
-      </w:pPr>
-      <w:r>
-        <w:rPr/>
-      </w:r>
-    </w:p>
-    <w:p>
-      <w:pPr>
-        <w:pStyle w:val="BodyText"/>
-        <w:bidi w:val="0"/>
-        <w:jc w:val="start"/>
-        <w:rPr>
-          <w:rStyle w:val="Textooriginaluser"/>
-        </w:rPr>
-      </w:pPr>
-      <w:r>
-        <w:rPr/>
-      </w:r>
-    </w:p>
-    <w:p>
-      <w:pPr>
-        <w:pStyle w:val="BodyText"/>
-        <w:bidi w:val="0"/>
-        <w:jc w:val="start"/>
-        <w:rPr>
-          <w:rStyle w:val="Textooriginaluser"/>
-        </w:rPr>
-      </w:pPr>
-      <w:r>
-        <w:rPr/>
-      </w:r>
-    </w:p>
-    <w:p>
-      <w:pPr>
-        <w:pStyle w:val="BodyText"/>
-        <w:bidi w:val="0"/>
-        <w:jc w:val="start"/>
-        <w:rPr>
-          <w:rStyle w:val="Textooriginaluser"/>
-        </w:rPr>
-      </w:pPr>
-      <w:r>
-        <w:rPr/>
-      </w:r>
-    </w:p>
-    <w:p>
-      <w:pPr>
-        <w:pStyle w:val="BodyText"/>
-        <w:bidi w:val="0"/>
-        <w:jc w:val="start"/>
-        <w:rPr>
-          <w:rStyle w:val="Textooriginaluser"/>
-        </w:rPr>
-      </w:pPr>
-      <w:r>
-        <w:rPr/>
-      </w:r>
-    </w:p>
-    <w:p>
-      <w:pPr>
-        <w:pStyle w:val="BodyText"/>
-        <w:bidi w:val="0"/>
-        <w:jc w:val="start"/>
-        <w:rPr>
-          <w:rStyle w:val="Textooriginaluser"/>
-        </w:rPr>
-      </w:pPr>
-      <w:r>
-        <w:rPr/>
-      </w:r>
-    </w:p>
-    <w:p>
-      <w:pPr>
-        <w:pStyle w:val="BodyText"/>
-        <w:bidi w:val="0"/>
-        <w:jc w:val="start"/>
-        <w:rPr>
-          <w:rStyle w:val="Textooriginaluser"/>
-        </w:rPr>
-      </w:pPr>
-      <w:r>
-        <w:rPr/>
-      </w:r>
-    </w:p>
-    <w:p>
-      <w:pPr>
-        <w:pStyle w:val="BodyText"/>
-        <w:bidi w:val="0"/>
-        <w:jc w:val="start"/>
-        <w:rPr>
-          <w:rStyle w:val="Textooriginaluser"/>
-        </w:rPr>
-      </w:pPr>
-      <w:r>
-        <w:rPr/>
-      </w:r>
-    </w:p>
-    <w:p>
-      <w:pPr>
-        <w:pStyle w:val="BodyText"/>
-        <w:bidi w:val="0"/>
-        <w:jc w:val="start"/>
-        <w:rPr>
-          <w:rStyle w:val="Textooriginaluser"/>
-        </w:rPr>
-      </w:pPr>
-      <w:r>
-        <w:rPr/>
-      </w:r>
-    </w:p>
-    <w:p>
-      <w:pPr>
-        <w:pStyle w:val="BodyText"/>
-        <w:bidi w:val="0"/>
-        <w:jc w:val="start"/>
-        <w:rPr>
-          <w:rStyle w:val="Textooriginaluser"/>
-        </w:rPr>
-      </w:pPr>
-      <w:r>
-        <w:rPr/>
-      </w:r>
-    </w:p>
-    <w:p>
-      <w:pPr>
-        <w:pStyle w:val="BodyText"/>
-        <w:bidi w:val="0"/>
-        <w:jc w:val="start"/>
-        <w:rPr>
-          <w:rStyle w:val="Textooriginaluser"/>
-        </w:rPr>
-      </w:pPr>
-      <w:r>
-        <w:rPr/>
-      </w:r>
-    </w:p>
-    <w:p>
-      <w:pPr>
-        <w:pStyle w:val="BodyText"/>
-        <w:bidi w:val="0"/>
-        <w:jc w:val="start"/>
-        <w:rPr>
-          <w:rStyle w:val="Textooriginaluser"/>
-        </w:rPr>
-      </w:pPr>
-      <w:r>
-        <w:rPr/>
-      </w:r>
-    </w:p>
-    <w:p>
-      <w:pPr>
-        <w:pStyle w:val="BodyText"/>
-        <w:bidi w:val="0"/>
-        <w:jc w:val="start"/>
-        <w:rPr>
-          <w:rStyle w:val="Textooriginaluser"/>
-        </w:rPr>
-      </w:pPr>
-      <w:r>
-        <w:rPr/>
-      </w:r>
-    </w:p>
-    <w:p>
-      <w:pPr>
-        <w:pStyle w:val="BodyText"/>
-        <w:bidi w:val="0"/>
-        <w:jc w:val="start"/>
-        <w:rPr>
-          <w:rStyle w:val="Textooriginaluser"/>
-        </w:rPr>
-      </w:pPr>
-      <w:r>
-        <w:rPr/>
         <w:drawing>
           <wp:anchor behindDoc="0" distT="0" distB="0" distL="0" distR="0" simplePos="0" locked="0" layoutInCell="0" allowOverlap="1" relativeHeight="8">
             <wp:simplePos x="0" y="0"/>
@@ -7554,1774 +6258,6 @@
       </w:pPr>
       <w:r>
         <w:rPr/>
-      </w:r>
-    </w:p>
-    <w:p>
-      <w:pPr>
-        <w:pStyle w:val="BodyText"/>
-        <w:bidi w:val="0"/>
-        <w:jc w:val="start"/>
-        <w:rPr>
-          <w:rStyle w:val="Textooriginaluser"/>
-        </w:rPr>
-      </w:pPr>
-      <w:r>
-        <w:rPr/>
-      </w:r>
-    </w:p>
-    <w:p>
-      <w:pPr>
-        <w:pStyle w:val="BodyText"/>
-        <w:bidi w:val="0"/>
-        <w:jc w:val="start"/>
-        <w:rPr>
-          <w:rStyle w:val="Textooriginaluser"/>
-        </w:rPr>
-      </w:pPr>
-      <w:r>
-        <w:rPr/>
-      </w:r>
-    </w:p>
-    <w:p>
-      <w:pPr>
-        <w:pStyle w:val="BodyText"/>
-        <w:bidi w:val="0"/>
-        <w:jc w:val="start"/>
-        <w:rPr>
-          <w:rStyle w:val="Textooriginaluser"/>
-        </w:rPr>
-      </w:pPr>
-      <w:r>
-        <w:rPr/>
-      </w:r>
-    </w:p>
-    <w:p>
-      <w:pPr>
-        <w:pStyle w:val="BodyText"/>
-        <w:bidi w:val="0"/>
-        <w:jc w:val="start"/>
-        <w:rPr>
-          <w:rStyle w:val="Textooriginaluser"/>
-        </w:rPr>
-      </w:pPr>
-      <w:r>
-        <w:rPr/>
-      </w:r>
-    </w:p>
-    <w:p>
-      <w:pPr>
-        <w:pStyle w:val="BodyText"/>
-        <w:bidi w:val="0"/>
-        <w:jc w:val="start"/>
-        <w:rPr>
-          <w:rStyle w:val="Textooriginaluser"/>
-        </w:rPr>
-      </w:pPr>
-      <w:r>
-        <w:rPr/>
-      </w:r>
-    </w:p>
-    <w:p>
-      <w:pPr>
-        <w:pStyle w:val="BodyText"/>
-        <w:bidi w:val="0"/>
-        <w:jc w:val="start"/>
-        <w:rPr>
-          <w:rStyle w:val="Textooriginaluser"/>
-        </w:rPr>
-      </w:pPr>
-      <w:r>
-        <w:rPr/>
-      </w:r>
-    </w:p>
-    <w:p>
-      <w:pPr>
-        <w:pStyle w:val="BodyText"/>
-        <w:bidi w:val="0"/>
-        <w:jc w:val="start"/>
-        <w:rPr>
-          <w:rStyle w:val="Textooriginaluser"/>
-        </w:rPr>
-      </w:pPr>
-      <w:r>
-        <w:rPr/>
-      </w:r>
-    </w:p>
-    <w:p>
-      <w:pPr>
-        <w:pStyle w:val="BodyText"/>
-        <w:bidi w:val="0"/>
-        <w:jc w:val="start"/>
-        <w:rPr>
-          <w:rStyle w:val="Textooriginaluser"/>
-        </w:rPr>
-      </w:pPr>
-      <w:r>
-        <w:rPr/>
-      </w:r>
-    </w:p>
-    <w:p>
-      <w:pPr>
-        <w:pStyle w:val="BodyText"/>
-        <w:bidi w:val="0"/>
-        <w:jc w:val="start"/>
-        <w:rPr>
-          <w:rStyle w:val="Textooriginaluser"/>
-        </w:rPr>
-      </w:pPr>
-      <w:r>
-        <w:rPr/>
-      </w:r>
-    </w:p>
-    <w:p>
-      <w:pPr>
-        <w:pStyle w:val="BodyText"/>
-        <w:bidi w:val="0"/>
-        <w:jc w:val="start"/>
-        <w:rPr>
-          <w:rStyle w:val="Textooriginaluser"/>
-        </w:rPr>
-      </w:pPr>
-      <w:r>
-        <w:rPr/>
-      </w:r>
-    </w:p>
-    <w:p>
-      <w:pPr>
-        <w:pStyle w:val="BodyText"/>
-        <w:bidi w:val="0"/>
-        <w:jc w:val="start"/>
-        <w:rPr>
-          <w:rStyle w:val="Textooriginaluser"/>
-        </w:rPr>
-      </w:pPr>
-      <w:r>
-        <w:rPr/>
-      </w:r>
-    </w:p>
-    <w:p>
-      <w:pPr>
-        <w:pStyle w:val="BodyText"/>
-        <w:bidi w:val="0"/>
-        <w:jc w:val="start"/>
-        <w:rPr>
-          <w:rStyle w:val="Textooriginaluser"/>
-        </w:rPr>
-      </w:pPr>
-      <w:r>
-        <w:rPr/>
-      </w:r>
-    </w:p>
-    <w:p>
-      <w:pPr>
-        <w:pStyle w:val="BodyText"/>
-        <w:bidi w:val="0"/>
-        <w:jc w:val="start"/>
-        <w:rPr>
-          <w:rStyle w:val="Textooriginaluser"/>
-        </w:rPr>
-      </w:pPr>
-      <w:r>
-        <w:rPr/>
-      </w:r>
-    </w:p>
-    <w:p>
-      <w:pPr>
-        <w:pStyle w:val="BodyText"/>
-        <w:bidi w:val="0"/>
-        <w:jc w:val="start"/>
-        <w:rPr>
-          <w:rStyle w:val="Textooriginaluser"/>
-        </w:rPr>
-      </w:pPr>
-      <w:r>
-        <w:rPr/>
-      </w:r>
-    </w:p>
-    <w:p>
-      <w:pPr>
-        <w:pStyle w:val="BodyText"/>
-        <w:bidi w:val="0"/>
-        <w:jc w:val="start"/>
-        <w:rPr>
-          <w:rStyle w:val="Textooriginaluser"/>
-        </w:rPr>
-      </w:pPr>
-      <w:r>
-        <w:rPr/>
-      </w:r>
-    </w:p>
-    <w:p>
-      <w:pPr>
-        <w:pStyle w:val="BodyText"/>
-        <w:bidi w:val="0"/>
-        <w:jc w:val="start"/>
-        <w:rPr>
-          <w:rStyle w:val="Textooriginaluser"/>
-        </w:rPr>
-      </w:pPr>
-      <w:r>
-        <w:rPr/>
-      </w:r>
-    </w:p>
-    <w:p>
-      <w:pPr>
-        <w:pStyle w:val="BodyText"/>
-        <w:bidi w:val="0"/>
-        <w:jc w:val="start"/>
-        <w:rPr>
-          <w:rStyle w:val="Textooriginaluser"/>
-        </w:rPr>
-      </w:pPr>
-      <w:r>
-        <w:rPr/>
-      </w:r>
-    </w:p>
-    <w:p>
-      <w:pPr>
-        <w:pStyle w:val="BodyText"/>
-        <w:bidi w:val="0"/>
-        <w:jc w:val="start"/>
-        <w:rPr>
-          <w:rStyle w:val="Textooriginaluser"/>
-        </w:rPr>
-      </w:pPr>
-      <w:r>
-        <w:rPr/>
-      </w:r>
-    </w:p>
-    <w:p>
-      <w:pPr>
-        <w:pStyle w:val="BodyText"/>
-        <w:bidi w:val="0"/>
-        <w:jc w:val="start"/>
-        <w:rPr>
-          <w:rStyle w:val="Textooriginaluser"/>
-        </w:rPr>
-      </w:pPr>
-      <w:r>
-        <w:rPr/>
-      </w:r>
-    </w:p>
-    <w:p>
-      <w:pPr>
-        <w:pStyle w:val="BodyText"/>
-        <w:bidi w:val="0"/>
-        <w:jc w:val="start"/>
-        <w:rPr>
-          <w:rStyle w:val="Textooriginaluser"/>
-        </w:rPr>
-      </w:pPr>
-      <w:r>
-        <w:rPr/>
-      </w:r>
-    </w:p>
-    <w:p>
-      <w:pPr>
-        <w:pStyle w:val="BodyText"/>
-        <w:bidi w:val="0"/>
-        <w:jc w:val="start"/>
-        <w:rPr>
-          <w:rStyle w:val="Textooriginaluser"/>
-        </w:rPr>
-      </w:pPr>
-      <w:r>
-        <w:rPr/>
-      </w:r>
-    </w:p>
-    <w:p>
-      <w:pPr>
-        <w:pStyle w:val="BodyText"/>
-        <w:bidi w:val="0"/>
-        <w:jc w:val="start"/>
-        <w:rPr>
-          <w:rStyle w:val="Textooriginaluser"/>
-        </w:rPr>
-      </w:pPr>
-      <w:r>
-        <w:rPr/>
-      </w:r>
-    </w:p>
-    <w:p>
-      <w:pPr>
-        <w:pStyle w:val="BodyText"/>
-        <w:bidi w:val="0"/>
-        <w:jc w:val="start"/>
-        <w:rPr>
-          <w:rStyle w:val="Textooriginaluser"/>
-        </w:rPr>
-      </w:pPr>
-      <w:r>
-        <w:rPr/>
-      </w:r>
-    </w:p>
-    <w:p>
-      <w:pPr>
-        <w:pStyle w:val="BodyText"/>
-        <w:bidi w:val="0"/>
-        <w:jc w:val="start"/>
-        <w:rPr>
-          <w:rStyle w:val="Textooriginaluser"/>
-        </w:rPr>
-      </w:pPr>
-      <w:r>
-        <w:rPr/>
-      </w:r>
-    </w:p>
-    <w:p>
-      <w:pPr>
-        <w:pStyle w:val="BodyText"/>
-        <w:bidi w:val="0"/>
-        <w:jc w:val="start"/>
-        <w:rPr>
-          <w:rStyle w:val="Textooriginaluser"/>
-        </w:rPr>
-      </w:pPr>
-      <w:r>
-        <w:rPr/>
-      </w:r>
-    </w:p>
-    <w:p>
-      <w:pPr>
-        <w:pStyle w:val="BodyText"/>
-        <w:bidi w:val="0"/>
-        <w:jc w:val="start"/>
-        <w:rPr>
-          <w:rStyle w:val="Textooriginaluser"/>
-        </w:rPr>
-      </w:pPr>
-      <w:r>
-        <w:rPr/>
-      </w:r>
-    </w:p>
-    <w:p>
-      <w:pPr>
-        <w:pStyle w:val="BodyText"/>
-        <w:bidi w:val="0"/>
-        <w:jc w:val="start"/>
-        <w:rPr>
-          <w:rStyle w:val="Textooriginaluser"/>
-        </w:rPr>
-      </w:pPr>
-      <w:r>
-        <w:rPr/>
-      </w:r>
-    </w:p>
-    <w:p>
-      <w:pPr>
-        <w:pStyle w:val="BodyText"/>
-        <w:bidi w:val="0"/>
-        <w:jc w:val="start"/>
-        <w:rPr>
-          <w:rStyle w:val="Textooriginaluser"/>
-        </w:rPr>
-      </w:pPr>
-      <w:r>
-        <w:rPr/>
-      </w:r>
-    </w:p>
-    <w:p>
-      <w:pPr>
-        <w:pStyle w:val="BodyText"/>
-        <w:bidi w:val="0"/>
-        <w:jc w:val="start"/>
-        <w:rPr>
-          <w:rStyle w:val="Textooriginaluser"/>
-        </w:rPr>
-      </w:pPr>
-      <w:r>
-        <w:rPr/>
-      </w:r>
-    </w:p>
-    <w:p>
-      <w:pPr>
-        <w:pStyle w:val="BodyText"/>
-        <w:bidi w:val="0"/>
-        <w:jc w:val="start"/>
-        <w:rPr>
-          <w:rStyle w:val="Textooriginaluser"/>
-        </w:rPr>
-      </w:pPr>
-      <w:r>
-        <w:rPr/>
-      </w:r>
-    </w:p>
-    <w:p>
-      <w:pPr>
-        <w:pStyle w:val="BodyText"/>
-        <w:bidi w:val="0"/>
-        <w:jc w:val="start"/>
-        <w:rPr>
-          <w:rStyle w:val="Textooriginaluser"/>
-        </w:rPr>
-      </w:pPr>
-      <w:r>
-        <w:rPr/>
-      </w:r>
-    </w:p>
-    <w:p>
-      <w:pPr>
-        <w:pStyle w:val="BodyText"/>
-        <w:bidi w:val="0"/>
-        <w:jc w:val="start"/>
-        <w:rPr>
-          <w:rStyle w:val="Textooriginaluser"/>
-        </w:rPr>
-      </w:pPr>
-      <w:r>
-        <w:rPr/>
-      </w:r>
-    </w:p>
-    <w:p>
-      <w:pPr>
-        <w:pStyle w:val="BodyText"/>
-        <w:bidi w:val="0"/>
-        <w:jc w:val="start"/>
-        <w:rPr>
-          <w:rStyle w:val="Textooriginaluser"/>
-        </w:rPr>
-      </w:pPr>
-      <w:r>
-        <w:rPr/>
-      </w:r>
-    </w:p>
-    <w:p>
-      <w:pPr>
-        <w:pStyle w:val="BodyText"/>
-        <w:bidi w:val="0"/>
-        <w:jc w:val="start"/>
-        <w:rPr>
-          <w:rStyle w:val="Textooriginaluser"/>
-        </w:rPr>
-      </w:pPr>
-      <w:r>
-        <w:rPr/>
-      </w:r>
-    </w:p>
-    <w:p>
-      <w:pPr>
-        <w:pStyle w:val="BodyText"/>
-        <w:bidi w:val="0"/>
-        <w:jc w:val="start"/>
-        <w:rPr>
-          <w:rStyle w:val="Textooriginaluser"/>
-        </w:rPr>
-      </w:pPr>
-      <w:r>
-        <w:rPr/>
-      </w:r>
-    </w:p>
-    <w:p>
-      <w:pPr>
-        <w:pStyle w:val="BodyText"/>
-        <w:bidi w:val="0"/>
-        <w:jc w:val="start"/>
-        <w:rPr>
-          <w:rStyle w:val="Textooriginaluser"/>
-        </w:rPr>
-      </w:pPr>
-      <w:r>
-        <w:rPr/>
-      </w:r>
-    </w:p>
-    <w:p>
-      <w:pPr>
-        <w:pStyle w:val="BodyText"/>
-        <w:bidi w:val="0"/>
-        <w:jc w:val="start"/>
-        <w:rPr>
-          <w:rStyle w:val="Textooriginaluser"/>
-        </w:rPr>
-      </w:pPr>
-      <w:r>
-        <w:rPr/>
-      </w:r>
-    </w:p>
-    <w:p>
-      <w:pPr>
-        <w:pStyle w:val="BodyText"/>
-        <w:bidi w:val="0"/>
-        <w:jc w:val="start"/>
-        <w:rPr>
-          <w:rStyle w:val="Textooriginaluser"/>
-        </w:rPr>
-      </w:pPr>
-      <w:r>
-        <w:rPr/>
-      </w:r>
-    </w:p>
-    <w:p>
-      <w:pPr>
-        <w:pStyle w:val="BodyText"/>
-        <w:bidi w:val="0"/>
-        <w:jc w:val="start"/>
-        <w:rPr>
-          <w:rStyle w:val="Textooriginaluser"/>
-        </w:rPr>
-      </w:pPr>
-      <w:r>
-        <w:rPr/>
-      </w:r>
-    </w:p>
-    <w:p>
-      <w:pPr>
-        <w:pStyle w:val="BodyText"/>
-        <w:bidi w:val="0"/>
-        <w:jc w:val="start"/>
-        <w:rPr>
-          <w:rStyle w:val="Textooriginaluser"/>
-        </w:rPr>
-      </w:pPr>
-      <w:r>
-        <w:rPr/>
-      </w:r>
-    </w:p>
-    <w:p>
-      <w:pPr>
-        <w:pStyle w:val="BodyText"/>
-        <w:bidi w:val="0"/>
-        <w:jc w:val="start"/>
-        <w:rPr>
-          <w:rStyle w:val="Textooriginaluser"/>
-        </w:rPr>
-      </w:pPr>
-      <w:r>
-        <w:rPr/>
-      </w:r>
-    </w:p>
-    <w:p>
-      <w:pPr>
-        <w:pStyle w:val="BodyText"/>
-        <w:bidi w:val="0"/>
-        <w:jc w:val="start"/>
-        <w:rPr>
-          <w:rStyle w:val="Textooriginaluser"/>
-        </w:rPr>
-      </w:pPr>
-      <w:r>
-        <w:rPr/>
-      </w:r>
-    </w:p>
-    <w:p>
-      <w:pPr>
-        <w:pStyle w:val="BodyText"/>
-        <w:bidi w:val="0"/>
-        <w:jc w:val="start"/>
-        <w:rPr>
-          <w:rStyle w:val="Textooriginaluser"/>
-        </w:rPr>
-      </w:pPr>
-      <w:r>
-        <w:rPr/>
-      </w:r>
-    </w:p>
-    <w:p>
-      <w:pPr>
-        <w:pStyle w:val="BodyText"/>
-        <w:bidi w:val="0"/>
-        <w:jc w:val="start"/>
-        <w:rPr>
-          <w:rStyle w:val="Textooriginaluser"/>
-        </w:rPr>
-      </w:pPr>
-      <w:r>
-        <w:rPr/>
-      </w:r>
-    </w:p>
-    <w:p>
-      <w:pPr>
-        <w:pStyle w:val="BodyText"/>
-        <w:bidi w:val="0"/>
-        <w:jc w:val="start"/>
-        <w:rPr>
-          <w:rStyle w:val="Textooriginaluser"/>
-        </w:rPr>
-      </w:pPr>
-      <w:r>
-        <w:rPr/>
-      </w:r>
-    </w:p>
-    <w:p>
-      <w:pPr>
-        <w:pStyle w:val="BodyText"/>
-        <w:bidi w:val="0"/>
-        <w:jc w:val="start"/>
-        <w:rPr>
-          <w:rStyle w:val="Textooriginaluser"/>
-        </w:rPr>
-      </w:pPr>
-      <w:r>
-        <w:rPr/>
-      </w:r>
-    </w:p>
-    <w:p>
-      <w:pPr>
-        <w:pStyle w:val="BodyText"/>
-        <w:bidi w:val="0"/>
-        <w:jc w:val="start"/>
-        <w:rPr>
-          <w:rStyle w:val="Textooriginaluser"/>
-        </w:rPr>
-      </w:pPr>
-      <w:r>
-        <w:rPr/>
-      </w:r>
-    </w:p>
-    <w:p>
-      <w:pPr>
-        <w:pStyle w:val="BodyText"/>
-        <w:bidi w:val="0"/>
-        <w:jc w:val="start"/>
-        <w:rPr>
-          <w:rStyle w:val="Textooriginaluser"/>
-        </w:rPr>
-      </w:pPr>
-      <w:r>
-        <w:rPr/>
-      </w:r>
-    </w:p>
-    <w:p>
-      <w:pPr>
-        <w:pStyle w:val="BodyText"/>
-        <w:bidi w:val="0"/>
-        <w:jc w:val="start"/>
-        <w:rPr>
-          <w:rStyle w:val="Textooriginaluser"/>
-        </w:rPr>
-      </w:pPr>
-      <w:r>
-        <w:rPr/>
-      </w:r>
-    </w:p>
-    <w:p>
-      <w:pPr>
-        <w:pStyle w:val="BodyText"/>
-        <w:bidi w:val="0"/>
-        <w:jc w:val="start"/>
-        <w:rPr>
-          <w:rStyle w:val="Textooriginaluser"/>
-        </w:rPr>
-      </w:pPr>
-      <w:r>
-        <w:rPr/>
-      </w:r>
-    </w:p>
-    <w:p>
-      <w:pPr>
-        <w:pStyle w:val="BodyText"/>
-        <w:bidi w:val="0"/>
-        <w:jc w:val="start"/>
-        <w:rPr>
-          <w:rStyle w:val="Textooriginaluser"/>
-        </w:rPr>
-      </w:pPr>
-      <w:r>
-        <w:rPr/>
-      </w:r>
-    </w:p>
-    <w:p>
-      <w:pPr>
-        <w:pStyle w:val="BodyText"/>
-        <w:bidi w:val="0"/>
-        <w:jc w:val="start"/>
-        <w:rPr>
-          <w:rStyle w:val="Textooriginaluser"/>
-        </w:rPr>
-      </w:pPr>
-      <w:r>
-        <w:rPr/>
-      </w:r>
-    </w:p>
-    <w:p>
-      <w:pPr>
-        <w:pStyle w:val="BodyText"/>
-        <w:bidi w:val="0"/>
-        <w:jc w:val="start"/>
-        <w:rPr>
-          <w:rStyle w:val="Textooriginaluser"/>
-        </w:rPr>
-      </w:pPr>
-      <w:r>
-        <w:rPr/>
-      </w:r>
-    </w:p>
-    <w:p>
-      <w:pPr>
-        <w:pStyle w:val="BodyText"/>
-        <w:bidi w:val="0"/>
-        <w:jc w:val="start"/>
-        <w:rPr>
-          <w:rStyle w:val="Textooriginaluser"/>
-        </w:rPr>
-      </w:pPr>
-      <w:r>
-        <w:rPr/>
-      </w:r>
-    </w:p>
-    <w:p>
-      <w:pPr>
-        <w:pStyle w:val="BodyText"/>
-        <w:bidi w:val="0"/>
-        <w:jc w:val="start"/>
-        <w:rPr>
-          <w:rStyle w:val="Textooriginaluser"/>
-        </w:rPr>
-      </w:pPr>
-      <w:r>
-        <w:rPr/>
-      </w:r>
-    </w:p>
-    <w:p>
-      <w:pPr>
-        <w:pStyle w:val="BodyText"/>
-        <w:bidi w:val="0"/>
-        <w:jc w:val="start"/>
-        <w:rPr>
-          <w:rStyle w:val="Textooriginaluser"/>
-        </w:rPr>
-      </w:pPr>
-      <w:r>
-        <w:rPr/>
-      </w:r>
-    </w:p>
-    <w:p>
-      <w:pPr>
-        <w:pStyle w:val="BodyText"/>
-        <w:bidi w:val="0"/>
-        <w:jc w:val="start"/>
-        <w:rPr>
-          <w:rStyle w:val="Textooriginaluser"/>
-        </w:rPr>
-      </w:pPr>
-      <w:r>
-        <w:rPr/>
-      </w:r>
-    </w:p>
-    <w:p>
-      <w:pPr>
-        <w:pStyle w:val="BodyText"/>
-        <w:bidi w:val="0"/>
-        <w:jc w:val="start"/>
-        <w:rPr>
-          <w:rStyle w:val="Textooriginaluser"/>
-        </w:rPr>
-      </w:pPr>
-      <w:r>
-        <w:rPr/>
-      </w:r>
-    </w:p>
-    <w:p>
-      <w:pPr>
-        <w:pStyle w:val="BodyText"/>
-        <w:bidi w:val="0"/>
-        <w:jc w:val="start"/>
-        <w:rPr>
-          <w:rStyle w:val="Textooriginaluser"/>
-        </w:rPr>
-      </w:pPr>
-      <w:r>
-        <w:rPr/>
-      </w:r>
-    </w:p>
-    <w:p>
-      <w:pPr>
-        <w:pStyle w:val="BodyText"/>
-        <w:bidi w:val="0"/>
-        <w:jc w:val="start"/>
-        <w:rPr>
-          <w:rStyle w:val="Textooriginaluser"/>
-        </w:rPr>
-      </w:pPr>
-      <w:r>
-        <w:rPr/>
-      </w:r>
-    </w:p>
-    <w:p>
-      <w:pPr>
-        <w:pStyle w:val="BodyText"/>
-        <w:bidi w:val="0"/>
-        <w:jc w:val="start"/>
-        <w:rPr>
-          <w:rStyle w:val="Textooriginaluser"/>
-        </w:rPr>
-      </w:pPr>
-      <w:r>
-        <w:rPr/>
-      </w:r>
-    </w:p>
-    <w:p>
-      <w:pPr>
-        <w:pStyle w:val="BodyText"/>
-        <w:bidi w:val="0"/>
-        <w:jc w:val="start"/>
-        <w:rPr>
-          <w:rStyle w:val="Textooriginaluser"/>
-        </w:rPr>
-      </w:pPr>
-      <w:r>
-        <w:rPr/>
-      </w:r>
-    </w:p>
-    <w:p>
-      <w:pPr>
-        <w:pStyle w:val="BodyText"/>
-        <w:bidi w:val="0"/>
-        <w:jc w:val="start"/>
-        <w:rPr>
-          <w:rStyle w:val="Textooriginaluser"/>
-        </w:rPr>
-      </w:pPr>
-      <w:r>
-        <w:rPr/>
-      </w:r>
-    </w:p>
-    <w:p>
-      <w:pPr>
-        <w:pStyle w:val="BodyText"/>
-        <w:bidi w:val="0"/>
-        <w:jc w:val="start"/>
-        <w:rPr>
-          <w:rStyle w:val="Textooriginaluser"/>
-        </w:rPr>
-      </w:pPr>
-      <w:r>
-        <w:rPr/>
-      </w:r>
-    </w:p>
-    <w:p>
-      <w:pPr>
-        <w:pStyle w:val="BodyText"/>
-        <w:bidi w:val="0"/>
-        <w:jc w:val="start"/>
-        <w:rPr>
-          <w:rStyle w:val="Textooriginaluser"/>
-        </w:rPr>
-      </w:pPr>
-      <w:r>
-        <w:rPr/>
-      </w:r>
-    </w:p>
-    <w:p>
-      <w:pPr>
-        <w:pStyle w:val="BodyText"/>
-        <w:bidi w:val="0"/>
-        <w:jc w:val="start"/>
-        <w:rPr>
-          <w:rStyle w:val="Textooriginaluser"/>
-        </w:rPr>
-      </w:pPr>
-      <w:r>
-        <w:rPr/>
-      </w:r>
-    </w:p>
-    <w:p>
-      <w:pPr>
-        <w:pStyle w:val="BodyText"/>
-        <w:bidi w:val="0"/>
-        <w:jc w:val="start"/>
-        <w:rPr>
-          <w:rStyle w:val="Textooriginaluser"/>
-        </w:rPr>
-      </w:pPr>
-      <w:r>
-        <w:rPr/>
-      </w:r>
-    </w:p>
-    <w:p>
-      <w:pPr>
-        <w:pStyle w:val="BodyText"/>
-        <w:bidi w:val="0"/>
-        <w:jc w:val="start"/>
-        <w:rPr>
-          <w:rStyle w:val="Textooriginaluser"/>
-        </w:rPr>
-      </w:pPr>
-      <w:r>
-        <w:rPr/>
-      </w:r>
-    </w:p>
-    <w:p>
-      <w:pPr>
-        <w:pStyle w:val="BodyText"/>
-        <w:bidi w:val="0"/>
-        <w:jc w:val="start"/>
-        <w:rPr>
-          <w:rStyle w:val="Textooriginaluser"/>
-        </w:rPr>
-      </w:pPr>
-      <w:r>
-        <w:rPr/>
-      </w:r>
-    </w:p>
-    <w:p>
-      <w:pPr>
-        <w:pStyle w:val="BodyText"/>
-        <w:bidi w:val="0"/>
-        <w:jc w:val="start"/>
-        <w:rPr>
-          <w:rStyle w:val="Textooriginaluser"/>
-        </w:rPr>
-      </w:pPr>
-      <w:r>
-        <w:rPr/>
-      </w:r>
-    </w:p>
-    <w:p>
-      <w:pPr>
-        <w:pStyle w:val="BodyText"/>
-        <w:bidi w:val="0"/>
-        <w:jc w:val="start"/>
-        <w:rPr>
-          <w:rStyle w:val="Textooriginaluser"/>
-        </w:rPr>
-      </w:pPr>
-      <w:r>
-        <w:rPr/>
-      </w:r>
-    </w:p>
-    <w:p>
-      <w:pPr>
-        <w:pStyle w:val="BodyText"/>
-        <w:bidi w:val="0"/>
-        <w:jc w:val="start"/>
-        <w:rPr>
-          <w:rStyle w:val="Textooriginaluser"/>
-        </w:rPr>
-      </w:pPr>
-      <w:r>
-        <w:rPr/>
-      </w:r>
-    </w:p>
-    <w:p>
-      <w:pPr>
-        <w:pStyle w:val="BodyText"/>
-        <w:bidi w:val="0"/>
-        <w:jc w:val="start"/>
-        <w:rPr>
-          <w:rStyle w:val="Textooriginaluser"/>
-        </w:rPr>
-      </w:pPr>
-      <w:r>
-        <w:rPr/>
-      </w:r>
-    </w:p>
-    <w:p>
-      <w:pPr>
-        <w:pStyle w:val="BodyText"/>
-        <w:bidi w:val="0"/>
-        <w:jc w:val="start"/>
-        <w:rPr>
-          <w:rStyle w:val="Textooriginaluser"/>
-        </w:rPr>
-      </w:pPr>
-      <w:r>
-        <w:rPr/>
-      </w:r>
-    </w:p>
-    <w:p>
-      <w:pPr>
-        <w:pStyle w:val="BodyText"/>
-        <w:bidi w:val="0"/>
-        <w:jc w:val="start"/>
-        <w:rPr>
-          <w:rStyle w:val="Textooriginaluser"/>
-        </w:rPr>
-      </w:pPr>
-      <w:r>
-        <w:rPr/>
-      </w:r>
-    </w:p>
-    <w:p>
-      <w:pPr>
-        <w:pStyle w:val="BodyText"/>
-        <w:bidi w:val="0"/>
-        <w:jc w:val="start"/>
-        <w:rPr>
-          <w:rStyle w:val="Textooriginaluser"/>
-        </w:rPr>
-      </w:pPr>
-      <w:r>
-        <w:rPr/>
-      </w:r>
-    </w:p>
-    <w:p>
-      <w:pPr>
-        <w:pStyle w:val="BodyText"/>
-        <w:bidi w:val="0"/>
-        <w:jc w:val="start"/>
-        <w:rPr>
-          <w:rStyle w:val="Textooriginaluser"/>
-        </w:rPr>
-      </w:pPr>
-      <w:r>
-        <w:rPr/>
-      </w:r>
-    </w:p>
-    <w:p>
-      <w:pPr>
-        <w:pStyle w:val="BodyText"/>
-        <w:bidi w:val="0"/>
-        <w:jc w:val="start"/>
-        <w:rPr>
-          <w:rStyle w:val="Textooriginaluser"/>
-        </w:rPr>
-      </w:pPr>
-      <w:r>
-        <w:rPr/>
-      </w:r>
-    </w:p>
-    <w:p>
-      <w:pPr>
-        <w:pStyle w:val="BodyText"/>
-        <w:bidi w:val="0"/>
-        <w:jc w:val="start"/>
-        <w:rPr>
-          <w:rStyle w:val="Textooriginaluser"/>
-        </w:rPr>
-      </w:pPr>
-      <w:r>
-        <w:rPr/>
-      </w:r>
-    </w:p>
-    <w:p>
-      <w:pPr>
-        <w:pStyle w:val="BodyText"/>
-        <w:bidi w:val="0"/>
-        <w:jc w:val="start"/>
-        <w:rPr>
-          <w:rStyle w:val="Textooriginaluser"/>
-        </w:rPr>
-      </w:pPr>
-      <w:r>
-        <w:rPr/>
-      </w:r>
-    </w:p>
-    <w:p>
-      <w:pPr>
-        <w:pStyle w:val="BodyText"/>
-        <w:bidi w:val="0"/>
-        <w:jc w:val="start"/>
-        <w:rPr>
-          <w:rStyle w:val="Textooriginaluser"/>
-        </w:rPr>
-      </w:pPr>
-      <w:r>
-        <w:rPr/>
-      </w:r>
-    </w:p>
-    <w:p>
-      <w:pPr>
-        <w:pStyle w:val="BodyText"/>
-        <w:bidi w:val="0"/>
-        <w:jc w:val="start"/>
-        <w:rPr>
-          <w:rStyle w:val="Textooriginaluser"/>
-        </w:rPr>
-      </w:pPr>
-      <w:r>
-        <w:rPr/>
-      </w:r>
-    </w:p>
-    <w:p>
-      <w:pPr>
-        <w:pStyle w:val="BodyText"/>
-        <w:bidi w:val="0"/>
-        <w:jc w:val="start"/>
-        <w:rPr>
-          <w:rStyle w:val="Textooriginaluser"/>
-        </w:rPr>
-      </w:pPr>
-      <w:r>
-        <w:rPr/>
-      </w:r>
-    </w:p>
-    <w:p>
-      <w:pPr>
-        <w:pStyle w:val="BodyText"/>
-        <w:bidi w:val="0"/>
-        <w:jc w:val="start"/>
-        <w:rPr>
-          <w:rStyle w:val="Textooriginaluser"/>
-        </w:rPr>
-      </w:pPr>
-      <w:r>
-        <w:rPr/>
-      </w:r>
-    </w:p>
-    <w:p>
-      <w:pPr>
-        <w:pStyle w:val="BodyText"/>
-        <w:bidi w:val="0"/>
-        <w:jc w:val="start"/>
-        <w:rPr>
-          <w:rStyle w:val="Textooriginaluser"/>
-        </w:rPr>
-      </w:pPr>
-      <w:r>
-        <w:rPr/>
-      </w:r>
-    </w:p>
-    <w:p>
-      <w:pPr>
-        <w:pStyle w:val="BodyText"/>
-        <w:bidi w:val="0"/>
-        <w:jc w:val="start"/>
-        <w:rPr>
-          <w:rStyle w:val="Textooriginaluser"/>
-        </w:rPr>
-      </w:pPr>
-      <w:r>
-        <w:rPr/>
-      </w:r>
-    </w:p>
-    <w:p>
-      <w:pPr>
-        <w:pStyle w:val="BodyText"/>
-        <w:bidi w:val="0"/>
-        <w:jc w:val="start"/>
-        <w:rPr>
-          <w:rStyle w:val="Textooriginaluser"/>
-        </w:rPr>
-      </w:pPr>
-      <w:r>
-        <w:rPr/>
-      </w:r>
-    </w:p>
-    <w:p>
-      <w:pPr>
-        <w:pStyle w:val="BodyText"/>
-        <w:bidi w:val="0"/>
-        <w:jc w:val="start"/>
-        <w:rPr>
-          <w:rStyle w:val="Textooriginaluser"/>
-        </w:rPr>
-      </w:pPr>
-      <w:r>
-        <w:rPr/>
-      </w:r>
-    </w:p>
-    <w:p>
-      <w:pPr>
-        <w:pStyle w:val="BodyText"/>
-        <w:bidi w:val="0"/>
-        <w:jc w:val="start"/>
-        <w:rPr>
-          <w:rStyle w:val="Textooriginaluser"/>
-        </w:rPr>
-      </w:pPr>
-      <w:r>
-        <w:rPr/>
-      </w:r>
-    </w:p>
-    <w:p>
-      <w:pPr>
-        <w:pStyle w:val="BodyText"/>
-        <w:bidi w:val="0"/>
-        <w:jc w:val="start"/>
-        <w:rPr>
-          <w:rStyle w:val="Textooriginaluser"/>
-        </w:rPr>
-      </w:pPr>
-      <w:r>
-        <w:rPr/>
-      </w:r>
-    </w:p>
-    <w:p>
-      <w:pPr>
-        <w:pStyle w:val="BodyText"/>
-        <w:bidi w:val="0"/>
-        <w:jc w:val="start"/>
-        <w:rPr>
-          <w:rStyle w:val="Textooriginaluser"/>
-        </w:rPr>
-      </w:pPr>
-      <w:r>
-        <w:rPr/>
-      </w:r>
-    </w:p>
-    <w:p>
-      <w:pPr>
-        <w:pStyle w:val="BodyText"/>
-        <w:bidi w:val="0"/>
-        <w:jc w:val="start"/>
-        <w:rPr>
-          <w:rStyle w:val="Textooriginaluser"/>
-        </w:rPr>
-      </w:pPr>
-      <w:r>
-        <w:rPr/>
-      </w:r>
-    </w:p>
-    <w:p>
-      <w:pPr>
-        <w:pStyle w:val="BodyText"/>
-        <w:bidi w:val="0"/>
-        <w:jc w:val="start"/>
-        <w:rPr>
-          <w:rStyle w:val="Textooriginaluser"/>
-        </w:rPr>
-      </w:pPr>
-      <w:r>
-        <w:rPr/>
-      </w:r>
-    </w:p>
-    <w:p>
-      <w:pPr>
-        <w:pStyle w:val="BodyText"/>
-        <w:bidi w:val="0"/>
-        <w:jc w:val="start"/>
-        <w:rPr>
-          <w:rStyle w:val="Textooriginaluser"/>
-        </w:rPr>
-      </w:pPr>
-      <w:r>
-        <w:rPr/>
-      </w:r>
-    </w:p>
-    <w:p>
-      <w:pPr>
-        <w:pStyle w:val="BodyText"/>
-        <w:bidi w:val="0"/>
-        <w:jc w:val="start"/>
-        <w:rPr>
-          <w:rStyle w:val="Textooriginaluser"/>
-        </w:rPr>
-      </w:pPr>
-      <w:r>
-        <w:rPr/>
-      </w:r>
-    </w:p>
-    <w:p>
-      <w:pPr>
-        <w:pStyle w:val="BodyText"/>
-        <w:bidi w:val="0"/>
-        <w:jc w:val="start"/>
-        <w:rPr>
-          <w:rStyle w:val="Textooriginaluser"/>
-        </w:rPr>
-      </w:pPr>
-      <w:r>
-        <w:rPr/>
-      </w:r>
-    </w:p>
-    <w:p>
-      <w:pPr>
-        <w:pStyle w:val="BodyText"/>
-        <w:bidi w:val="0"/>
-        <w:jc w:val="start"/>
-        <w:rPr>
-          <w:rStyle w:val="Textooriginaluser"/>
-        </w:rPr>
-      </w:pPr>
-      <w:r>
-        <w:rPr/>
-      </w:r>
-    </w:p>
-    <w:p>
-      <w:pPr>
-        <w:pStyle w:val="BodyText"/>
-        <w:bidi w:val="0"/>
-        <w:jc w:val="start"/>
-        <w:rPr>
-          <w:rStyle w:val="Textooriginaluser"/>
-        </w:rPr>
-      </w:pPr>
-      <w:r>
-        <w:rPr/>
-      </w:r>
-    </w:p>
-    <w:p>
-      <w:pPr>
-        <w:pStyle w:val="BodyText"/>
-        <w:bidi w:val="0"/>
-        <w:jc w:val="start"/>
-        <w:rPr>
-          <w:rStyle w:val="Textooriginaluser"/>
-        </w:rPr>
-      </w:pPr>
-      <w:r>
-        <w:rPr/>
-      </w:r>
-    </w:p>
-    <w:p>
-      <w:pPr>
-        <w:pStyle w:val="BodyText"/>
-        <w:bidi w:val="0"/>
-        <w:jc w:val="start"/>
-        <w:rPr>
-          <w:rStyle w:val="Textooriginaluser"/>
-        </w:rPr>
-      </w:pPr>
-      <w:r>
-        <w:rPr/>
-      </w:r>
-    </w:p>
-    <w:p>
-      <w:pPr>
-        <w:pStyle w:val="BodyText"/>
-        <w:bidi w:val="0"/>
-        <w:jc w:val="start"/>
-        <w:rPr>
-          <w:rStyle w:val="Textooriginaluser"/>
-        </w:rPr>
-      </w:pPr>
-      <w:r>
-        <w:rPr/>
-      </w:r>
-    </w:p>
-    <w:p>
-      <w:pPr>
-        <w:pStyle w:val="BodyText"/>
-        <w:bidi w:val="0"/>
-        <w:jc w:val="start"/>
-        <w:rPr>
-          <w:rStyle w:val="Textooriginaluser"/>
-        </w:rPr>
-      </w:pPr>
-      <w:r>
-        <w:rPr/>
-      </w:r>
-    </w:p>
-    <w:p>
-      <w:pPr>
-        <w:pStyle w:val="BodyText"/>
-        <w:bidi w:val="0"/>
-        <w:jc w:val="start"/>
-        <w:rPr>
-          <w:rStyle w:val="Textooriginaluser"/>
-        </w:rPr>
-      </w:pPr>
-      <w:r>
-        <w:rPr/>
-      </w:r>
-    </w:p>
-    <w:p>
-      <w:pPr>
-        <w:pStyle w:val="BodyText"/>
-        <w:bidi w:val="0"/>
-        <w:jc w:val="start"/>
-        <w:rPr>
-          <w:rStyle w:val="Textooriginaluser"/>
-        </w:rPr>
-      </w:pPr>
-      <w:r>
-        <w:rPr/>
-      </w:r>
-    </w:p>
-    <w:p>
-      <w:pPr>
-        <w:pStyle w:val="BodyText"/>
-        <w:bidi w:val="0"/>
-        <w:jc w:val="start"/>
-        <w:rPr>
-          <w:rStyle w:val="Textooriginaluser"/>
-        </w:rPr>
-      </w:pPr>
-      <w:r>
-        <w:rPr/>
-      </w:r>
-    </w:p>
-    <w:p>
-      <w:pPr>
-        <w:pStyle w:val="BodyText"/>
-        <w:bidi w:val="0"/>
-        <w:jc w:val="start"/>
-        <w:rPr>
-          <w:rStyle w:val="Textooriginaluser"/>
-        </w:rPr>
-      </w:pPr>
-      <w:r>
-        <w:rPr/>
-      </w:r>
-    </w:p>
-    <w:p>
-      <w:pPr>
-        <w:pStyle w:val="BodyText"/>
-        <w:bidi w:val="0"/>
-        <w:jc w:val="start"/>
-        <w:rPr>
-          <w:rStyle w:val="Textooriginaluser"/>
-        </w:rPr>
-      </w:pPr>
-      <w:r>
-        <w:rPr/>
-      </w:r>
-    </w:p>
-    <w:p>
-      <w:pPr>
-        <w:pStyle w:val="BodyText"/>
-        <w:bidi w:val="0"/>
-        <w:jc w:val="start"/>
-        <w:rPr>
-          <w:rStyle w:val="Textooriginaluser"/>
-        </w:rPr>
-      </w:pPr>
-      <w:r>
-        <w:rPr/>
-      </w:r>
-    </w:p>
-    <w:p>
-      <w:pPr>
-        <w:pStyle w:val="BodyText"/>
-        <w:bidi w:val="0"/>
-        <w:jc w:val="start"/>
-        <w:rPr>
-          <w:rStyle w:val="Textooriginaluser"/>
-        </w:rPr>
-      </w:pPr>
-      <w:r>
-        <w:rPr/>
-      </w:r>
-    </w:p>
-    <w:p>
-      <w:pPr>
-        <w:pStyle w:val="BodyText"/>
-        <w:bidi w:val="0"/>
-        <w:jc w:val="start"/>
-        <w:rPr>
-          <w:rStyle w:val="Textooriginaluser"/>
-        </w:rPr>
-      </w:pPr>
-      <w:r>
-        <w:rPr/>
-      </w:r>
-    </w:p>
-    <w:p>
-      <w:pPr>
-        <w:pStyle w:val="BodyText"/>
-        <w:bidi w:val="0"/>
-        <w:jc w:val="start"/>
-        <w:rPr>
-          <w:rStyle w:val="Textooriginaluser"/>
-        </w:rPr>
-      </w:pPr>
-      <w:r>
-        <w:rPr/>
-      </w:r>
-    </w:p>
-    <w:p>
-      <w:pPr>
-        <w:pStyle w:val="BodyText"/>
-        <w:bidi w:val="0"/>
-        <w:jc w:val="start"/>
-        <w:rPr>
-          <w:rStyle w:val="Textooriginaluser"/>
-        </w:rPr>
-      </w:pPr>
-      <w:r>
-        <w:rPr/>
-      </w:r>
-    </w:p>
-    <w:p>
-      <w:pPr>
-        <w:pStyle w:val="BodyText"/>
-        <w:bidi w:val="0"/>
-        <w:jc w:val="start"/>
-        <w:rPr>
-          <w:rStyle w:val="Textooriginaluser"/>
-        </w:rPr>
-      </w:pPr>
-      <w:r>
-        <w:rPr/>
-      </w:r>
-    </w:p>
-    <w:p>
-      <w:pPr>
-        <w:pStyle w:val="BodyText"/>
-        <w:bidi w:val="0"/>
-        <w:jc w:val="start"/>
-        <w:rPr>
-          <w:rStyle w:val="Textooriginaluser"/>
-        </w:rPr>
-      </w:pPr>
-      <w:r>
-        <w:rPr/>
-      </w:r>
-    </w:p>
-    <w:p>
-      <w:pPr>
-        <w:pStyle w:val="BodyText"/>
-        <w:bidi w:val="0"/>
-        <w:jc w:val="start"/>
-        <w:rPr>
-          <w:rStyle w:val="Textooriginaluser"/>
-        </w:rPr>
-      </w:pPr>
-      <w:r>
-        <w:rPr/>
-      </w:r>
-    </w:p>
-    <w:p>
-      <w:pPr>
-        <w:pStyle w:val="BodyText"/>
-        <w:bidi w:val="0"/>
-        <w:jc w:val="start"/>
-        <w:rPr>
-          <w:rStyle w:val="Textooriginaluser"/>
-        </w:rPr>
-      </w:pPr>
-      <w:r>
-        <w:rPr/>
-      </w:r>
-    </w:p>
-    <w:p>
-      <w:pPr>
-        <w:pStyle w:val="BodyText"/>
-        <w:bidi w:val="0"/>
-        <w:jc w:val="start"/>
-        <w:rPr>
-          <w:rStyle w:val="Textooriginaluser"/>
-        </w:rPr>
-      </w:pPr>
-      <w:r>
-        <w:rPr/>
-      </w:r>
-    </w:p>
-    <w:p>
-      <w:pPr>
-        <w:pStyle w:val="BodyText"/>
-        <w:bidi w:val="0"/>
-        <w:jc w:val="start"/>
-        <w:rPr>
-          <w:rStyle w:val="Textooriginaluser"/>
-        </w:rPr>
-      </w:pPr>
-      <w:r>
-        <w:rPr/>
-      </w:r>
-    </w:p>
-    <w:p>
-      <w:pPr>
-        <w:pStyle w:val="BodyText"/>
-        <w:bidi w:val="0"/>
-        <w:jc w:val="start"/>
-        <w:rPr>
-          <w:rStyle w:val="Textooriginaluser"/>
-        </w:rPr>
-      </w:pPr>
-      <w:r>
-        <w:rPr/>
-      </w:r>
-    </w:p>
-    <w:p>
-      <w:pPr>
-        <w:pStyle w:val="BodyText"/>
-        <w:bidi w:val="0"/>
-        <w:jc w:val="start"/>
-        <w:rPr>
-          <w:rStyle w:val="Textooriginaluser"/>
-        </w:rPr>
-      </w:pPr>
-      <w:r>
-        <w:rPr/>
-      </w:r>
-    </w:p>
-    <w:p>
-      <w:pPr>
-        <w:pStyle w:val="BodyText"/>
-        <w:bidi w:val="0"/>
-        <w:jc w:val="start"/>
-        <w:rPr>
-          <w:rStyle w:val="Textooriginaluser"/>
-        </w:rPr>
-      </w:pPr>
-      <w:r>
-        <w:rPr/>
-      </w:r>
-    </w:p>
-    <w:p>
-      <w:pPr>
-        <w:pStyle w:val="BodyText"/>
-        <w:bidi w:val="0"/>
-        <w:jc w:val="start"/>
-        <w:rPr>
-          <w:rStyle w:val="Textooriginaluser"/>
-        </w:rPr>
-      </w:pPr>
-      <w:r>
-        <w:rPr/>
-      </w:r>
-    </w:p>
-    <w:p>
-      <w:pPr>
-        <w:pStyle w:val="BodyText"/>
-        <w:bidi w:val="0"/>
-        <w:jc w:val="start"/>
-        <w:rPr>
-          <w:rStyle w:val="Textooriginaluser"/>
-        </w:rPr>
-      </w:pPr>
-      <w:r>
-        <w:rPr/>
-      </w:r>
-    </w:p>
-    <w:p>
-      <w:pPr>
-        <w:pStyle w:val="BodyText"/>
-        <w:bidi w:val="0"/>
-        <w:jc w:val="start"/>
-        <w:rPr>
-          <w:rStyle w:val="Textooriginaluser"/>
-        </w:rPr>
-      </w:pPr>
-      <w:r>
-        <w:rPr/>
-      </w:r>
-    </w:p>
-    <w:p>
-      <w:pPr>
-        <w:pStyle w:val="BodyText"/>
-        <w:bidi w:val="0"/>
-        <w:jc w:val="start"/>
-        <w:rPr>
-          <w:rStyle w:val="Textooriginaluser"/>
-        </w:rPr>
-      </w:pPr>
-      <w:r>
-        <w:rPr/>
-      </w:r>
-    </w:p>
-    <w:p>
-      <w:pPr>
-        <w:pStyle w:val="BodyText"/>
-        <w:bidi w:val="0"/>
-        <w:jc w:val="start"/>
-        <w:rPr>
-          <w:rStyle w:val="Textooriginaluser"/>
-        </w:rPr>
-      </w:pPr>
-      <w:r>
-        <w:rPr/>
-      </w:r>
-    </w:p>
-    <w:p>
-      <w:pPr>
-        <w:pStyle w:val="BodyText"/>
-        <w:bidi w:val="0"/>
-        <w:jc w:val="start"/>
-        <w:rPr>
-          <w:rStyle w:val="Textooriginaluser"/>
-        </w:rPr>
-      </w:pPr>
-      <w:r>
-        <w:rPr/>
-      </w:r>
-    </w:p>
-    <w:p>
-      <w:pPr>
-        <w:pStyle w:val="BodyText"/>
-        <w:bidi w:val="0"/>
-        <w:jc w:val="start"/>
-        <w:rPr>
-          <w:rStyle w:val="Textooriginaluser"/>
-        </w:rPr>
-      </w:pPr>
-      <w:r>
-        <w:rPr/>
-      </w:r>
-    </w:p>
-    <w:p>
-      <w:pPr>
-        <w:pStyle w:val="BodyText"/>
-        <w:bidi w:val="0"/>
-        <w:jc w:val="start"/>
-        <w:rPr>
-          <w:rStyle w:val="Textooriginaluser"/>
-        </w:rPr>
-      </w:pPr>
-      <w:r>
-        <w:rPr/>
-      </w:r>
-    </w:p>
-    <w:p>
-      <w:pPr>
-        <w:pStyle w:val="BodyText"/>
-        <w:bidi w:val="0"/>
-        <w:jc w:val="start"/>
-        <w:rPr>
-          <w:rStyle w:val="Textooriginaluser"/>
-        </w:rPr>
-      </w:pPr>
-      <w:r>
-        <w:rPr/>
-      </w:r>
-    </w:p>
-    <w:p>
-      <w:pPr>
-        <w:pStyle w:val="BodyText"/>
-        <w:bidi w:val="0"/>
-        <w:jc w:val="start"/>
-        <w:rPr>
-          <w:rStyle w:val="Textooriginaluser"/>
-        </w:rPr>
-      </w:pPr>
-      <w:r>
-        <w:rPr/>
-      </w:r>
-    </w:p>
-    <w:p>
-      <w:pPr>
-        <w:pStyle w:val="BodyText"/>
-        <w:bidi w:val="0"/>
-        <w:jc w:val="start"/>
-        <w:rPr>
-          <w:rStyle w:val="Textooriginaluser"/>
-        </w:rPr>
-      </w:pPr>
-      <w:r>
-        <w:rPr/>
-      </w:r>
-    </w:p>
-    <w:p>
-      <w:pPr>
-        <w:pStyle w:val="BodyText"/>
-        <w:bidi w:val="0"/>
-        <w:jc w:val="start"/>
-        <w:rPr>
-          <w:rStyle w:val="Textooriginaluser"/>
-        </w:rPr>
-      </w:pPr>
-      <w:r>
-        <w:rPr/>
-      </w:r>
-    </w:p>
-    <w:p>
-      <w:pPr>
-        <w:pStyle w:val="BodyText"/>
-        <w:bidi w:val="0"/>
-        <w:jc w:val="start"/>
-        <w:rPr>
-          <w:rStyle w:val="Textooriginaluser"/>
-        </w:rPr>
-      </w:pPr>
-      <w:r>
-        <w:rPr/>
-      </w:r>
-    </w:p>
-    <w:p>
-      <w:pPr>
-        <w:pStyle w:val="BodyText"/>
-        <w:bidi w:val="0"/>
-        <w:jc w:val="start"/>
-        <w:rPr>
-          <w:rStyle w:val="Textooriginaluser"/>
-        </w:rPr>
-      </w:pPr>
-      <w:r>
-        <w:rPr/>
-      </w:r>
-    </w:p>
-    <w:p>
-      <w:pPr>
-        <w:pStyle w:val="BodyText"/>
-        <w:bidi w:val="0"/>
-        <w:jc w:val="start"/>
-        <w:rPr>
-          <w:rStyle w:val="Textooriginaluser"/>
-        </w:rPr>
-      </w:pPr>
-      <w:r>
-        <w:rPr/>
         <w:drawing>
           <wp:anchor behindDoc="0" distT="0" distB="0" distL="0" distR="0" simplePos="0" locked="0" layoutInCell="0" allowOverlap="1" relativeHeight="9">
             <wp:simplePos x="0" y="0"/>
@@ -14425,356 +11361,6 @@
     <w:p>
       <w:pPr>
         <w:pStyle w:val="BodyText"/>
-        <w:rPr/>
-      </w:pPr>
-      <w:r>
-        <w:rPr/>
-      </w:r>
-    </w:p>
-    <w:p>
-      <w:pPr>
-        <w:pStyle w:val="BodyText"/>
-        <w:rPr/>
-      </w:pPr>
-      <w:r>
-        <w:rPr/>
-      </w:r>
-    </w:p>
-    <w:p>
-      <w:pPr>
-        <w:pStyle w:val="Normal"/>
-        <w:bidi w:val="0"/>
-        <w:jc w:val="start"/>
-        <w:rPr/>
-      </w:pPr>
-      <w:r>
-        <w:rPr/>
-      </w:r>
-    </w:p>
-    <w:p>
-      <w:pPr>
-        <w:pStyle w:val="Normal"/>
-        <w:bidi w:val="0"/>
-        <w:jc w:val="start"/>
-        <w:rPr/>
-      </w:pPr>
-      <w:r>
-        <w:rPr/>
-      </w:r>
-    </w:p>
-    <w:p>
-      <w:pPr>
-        <w:pStyle w:val="Normal"/>
-        <w:bidi w:val="0"/>
-        <w:jc w:val="start"/>
-        <w:rPr/>
-      </w:pPr>
-      <w:r>
-        <w:rPr/>
-      </w:r>
-    </w:p>
-    <w:p>
-      <w:pPr>
-        <w:pStyle w:val="Normal"/>
-        <w:bidi w:val="0"/>
-        <w:jc w:val="start"/>
-        <w:rPr/>
-      </w:pPr>
-      <w:r>
-        <w:rPr/>
-      </w:r>
-    </w:p>
-    <w:p>
-      <w:pPr>
-        <w:pStyle w:val="Normal"/>
-        <w:bidi w:val="0"/>
-        <w:jc w:val="start"/>
-        <w:rPr/>
-      </w:pPr>
-      <w:r>
-        <w:rPr/>
-      </w:r>
-    </w:p>
-    <w:p>
-      <w:pPr>
-        <w:pStyle w:val="Normal"/>
-        <w:bidi w:val="0"/>
-        <w:jc w:val="start"/>
-        <w:rPr/>
-      </w:pPr>
-      <w:r>
-        <w:rPr/>
-      </w:r>
-    </w:p>
-    <w:p>
-      <w:pPr>
-        <w:pStyle w:val="Normal"/>
-        <w:bidi w:val="0"/>
-        <w:jc w:val="start"/>
-        <w:rPr/>
-      </w:pPr>
-      <w:r>
-        <w:rPr/>
-      </w:r>
-    </w:p>
-    <w:p>
-      <w:pPr>
-        <w:pStyle w:val="Normal"/>
-        <w:bidi w:val="0"/>
-        <w:jc w:val="start"/>
-        <w:rPr/>
-      </w:pPr>
-      <w:r>
-        <w:rPr/>
-      </w:r>
-    </w:p>
-    <w:p>
-      <w:pPr>
-        <w:pStyle w:val="Normal"/>
-        <w:bidi w:val="0"/>
-        <w:jc w:val="start"/>
-        <w:rPr/>
-      </w:pPr>
-      <w:r>
-        <w:rPr/>
-      </w:r>
-    </w:p>
-    <w:p>
-      <w:pPr>
-        <w:pStyle w:val="Normal"/>
-        <w:bidi w:val="0"/>
-        <w:jc w:val="start"/>
-        <w:rPr/>
-      </w:pPr>
-      <w:r>
-        <w:rPr/>
-      </w:r>
-    </w:p>
-    <w:p>
-      <w:pPr>
-        <w:pStyle w:val="Normal"/>
-        <w:bidi w:val="0"/>
-        <w:jc w:val="start"/>
-        <w:rPr/>
-      </w:pPr>
-      <w:r>
-        <w:rPr/>
-      </w:r>
-    </w:p>
-    <w:p>
-      <w:pPr>
-        <w:pStyle w:val="Normal"/>
-        <w:bidi w:val="0"/>
-        <w:jc w:val="start"/>
-        <w:rPr/>
-      </w:pPr>
-      <w:r>
-        <w:rPr/>
-      </w:r>
-    </w:p>
-    <w:p>
-      <w:pPr>
-        <w:pStyle w:val="Normal"/>
-        <w:bidi w:val="0"/>
-        <w:jc w:val="start"/>
-        <w:rPr/>
-      </w:pPr>
-      <w:r>
-        <w:rPr/>
-      </w:r>
-    </w:p>
-    <w:p>
-      <w:pPr>
-        <w:pStyle w:val="Normal"/>
-        <w:bidi w:val="0"/>
-        <w:jc w:val="start"/>
-        <w:rPr/>
-      </w:pPr>
-      <w:r>
-        <w:rPr/>
-      </w:r>
-    </w:p>
-    <w:p>
-      <w:pPr>
-        <w:pStyle w:val="Normal"/>
-        <w:bidi w:val="0"/>
-        <w:jc w:val="start"/>
-        <w:rPr/>
-      </w:pPr>
-      <w:r>
-        <w:rPr/>
-      </w:r>
-    </w:p>
-    <w:p>
-      <w:pPr>
-        <w:pStyle w:val="Normal"/>
-        <w:bidi w:val="0"/>
-        <w:jc w:val="start"/>
-        <w:rPr/>
-      </w:pPr>
-      <w:r>
-        <w:rPr/>
-      </w:r>
-    </w:p>
-    <w:p>
-      <w:pPr>
-        <w:pStyle w:val="Normal"/>
-        <w:bidi w:val="0"/>
-        <w:jc w:val="start"/>
-        <w:rPr/>
-      </w:pPr>
-      <w:r>
-        <w:rPr/>
-      </w:r>
-    </w:p>
-    <w:p>
-      <w:pPr>
-        <w:pStyle w:val="Normal"/>
-        <w:bidi w:val="0"/>
-        <w:jc w:val="start"/>
-        <w:rPr/>
-      </w:pPr>
-      <w:r>
-        <w:rPr/>
-      </w:r>
-    </w:p>
-    <w:p>
-      <w:pPr>
-        <w:pStyle w:val="Normal"/>
-        <w:bidi w:val="0"/>
-        <w:jc w:val="start"/>
-        <w:rPr/>
-      </w:pPr>
-      <w:r>
-        <w:rPr/>
-      </w:r>
-    </w:p>
-    <w:p>
-      <w:pPr>
-        <w:pStyle w:val="Normal"/>
-        <w:bidi w:val="0"/>
-        <w:jc w:val="start"/>
-        <w:rPr/>
-      </w:pPr>
-      <w:r>
-        <w:rPr/>
-      </w:r>
-    </w:p>
-    <w:p>
-      <w:pPr>
-        <w:pStyle w:val="Normal"/>
-        <w:bidi w:val="0"/>
-        <w:jc w:val="start"/>
-        <w:rPr/>
-      </w:pPr>
-      <w:r>
-        <w:rPr/>
-      </w:r>
-    </w:p>
-    <w:p>
-      <w:pPr>
-        <w:pStyle w:val="Normal"/>
-        <w:bidi w:val="0"/>
-        <w:jc w:val="start"/>
-        <w:rPr/>
-      </w:pPr>
-      <w:r>
-        <w:rPr/>
-      </w:r>
-    </w:p>
-    <w:p>
-      <w:pPr>
-        <w:pStyle w:val="Normal"/>
-        <w:bidi w:val="0"/>
-        <w:jc w:val="start"/>
-        <w:rPr/>
-      </w:pPr>
-      <w:r>
-        <w:rPr/>
-      </w:r>
-    </w:p>
-    <w:p>
-      <w:pPr>
-        <w:pStyle w:val="Normal"/>
-        <w:bidi w:val="0"/>
-        <w:jc w:val="start"/>
-        <w:rPr/>
-      </w:pPr>
-      <w:r>
-        <w:rPr/>
-      </w:r>
-    </w:p>
-    <w:p>
-      <w:pPr>
-        <w:pStyle w:val="Normal"/>
-        <w:bidi w:val="0"/>
-        <w:jc w:val="start"/>
-        <w:rPr/>
-      </w:pPr>
-      <w:r>
-        <w:rPr/>
-      </w:r>
-    </w:p>
-    <w:p>
-      <w:pPr>
-        <w:pStyle w:val="Normal"/>
-        <w:bidi w:val="0"/>
-        <w:jc w:val="start"/>
-        <w:rPr/>
-      </w:pPr>
-      <w:r>
-        <w:rPr/>
-      </w:r>
-    </w:p>
-    <w:p>
-      <w:pPr>
-        <w:pStyle w:val="Normal"/>
-        <w:bidi w:val="0"/>
-        <w:jc w:val="start"/>
-        <w:rPr/>
-      </w:pPr>
-      <w:r>
-        <w:rPr/>
-      </w:r>
-    </w:p>
-    <w:p>
-      <w:pPr>
-        <w:pStyle w:val="Normal"/>
-        <w:bidi w:val="0"/>
-        <w:jc w:val="start"/>
-        <w:rPr/>
-      </w:pPr>
-      <w:r>
-        <w:rPr/>
-      </w:r>
-    </w:p>
-    <w:p>
-      <w:pPr>
-        <w:pStyle w:val="Normal"/>
-        <w:bidi w:val="0"/>
-        <w:jc w:val="start"/>
-        <w:rPr/>
-      </w:pPr>
-      <w:r>
-        <w:rPr/>
-      </w:r>
-    </w:p>
-    <w:p>
-      <w:pPr>
-        <w:pStyle w:val="Normal"/>
-        <w:bidi w:val="0"/>
-        <w:jc w:val="start"/>
-        <w:rPr/>
-      </w:pPr>
-      <w:r>
-        <w:rPr/>
-      </w:r>
-    </w:p>
-    <w:p>
-      <w:pPr>
-        <w:pStyle w:val="Normal"/>
-        <w:bidi w:val="0"/>
-        <w:jc w:val="start"/>
         <w:rPr/>
       </w:pPr>
       <w:r>
@@ -17499,33 +14085,6 @@
       </w:pPr>
       <w:r>
         <w:rPr/>
-      </w:r>
-    </w:p>
-    <w:p>
-      <w:pPr>
-        <w:pStyle w:val="BodyText"/>
-        <w:rPr/>
-      </w:pPr>
-      <w:r>
-        <w:rPr/>
-      </w:r>
-    </w:p>
-    <w:p>
-      <w:pPr>
-        <w:pStyle w:val="BodyText"/>
-        <w:rPr/>
-      </w:pPr>
-      <w:r>
-        <w:rPr/>
-      </w:r>
-    </w:p>
-    <w:p>
-      <w:pPr>
-        <w:pStyle w:val="BodyText"/>
-        <w:rPr/>
-      </w:pPr>
-      <w:r>
-        <w:rPr/>
         <w:t xml:space="preserve">✅ </w:t>
       </w:r>
       <w:r>
@@ -17773,7 +14332,7 @@
           <w:sz w:val="24"/>
           <w:szCs w:val="24"/>
         </w:rPr>
-        <w:t>Atributos Optimos a preguntar (8 preguntas)</w:t>
+        <w:t>Atributos Óptimos a preguntar (8 preguntas)</w:t>
       </w:r>
     </w:p>
     <w:tbl>

</xml_diff>